<commit_message>
Slight rework of the work section, and an addition of a friendly smily pixel face. Yay!
</commit_message>
<xml_diff>
--- a/app/DavidHarveyCV.docx
+++ b/app/DavidHarveyCV.docx
@@ -449,81 +449,6 @@
               <w:pStyle w:val="Heading1"/>
               <w:outlineLvl w:val="0"/>
             </w:pPr>
-            <w:r>
-              <w:rPr>
-                <w:noProof/>
-                <w:lang w:val="en-US"/>
-              </w:rPr>
-              <mc:AlternateContent>
-                <mc:Choice Requires="wps">
-                  <w:drawing>
-                    <wp:anchor distT="0" distB="0" distL="114300" distR="114300" simplePos="0" relativeHeight="251665408" behindDoc="0" locked="0" layoutInCell="1" allowOverlap="1" wp14:anchorId="142609E9" wp14:editId="1256F5B5">
-                      <wp:simplePos x="0" y="0"/>
-                      <wp:positionH relativeFrom="column">
-                        <wp:posOffset>-64770</wp:posOffset>
-                      </wp:positionH>
-                      <wp:positionV relativeFrom="paragraph">
-                        <wp:posOffset>621030</wp:posOffset>
-                      </wp:positionV>
-                      <wp:extent cx="3810" cy="1303020"/>
-                      <wp:effectExtent l="19050" t="19050" r="34290" b="30480"/>
-                      <wp:wrapNone/>
-                      <wp:docPr id="13" name="Straight Connector 13"/>
-                      <wp:cNvGraphicFramePr/>
-                      <a:graphic xmlns:a="http://schemas.openxmlformats.org/drawingml/2006/main">
-                        <a:graphicData uri="http://schemas.microsoft.com/office/word/2010/wordprocessingShape">
-                          <wps:wsp>
-                            <wps:cNvCnPr/>
-                            <wps:spPr>
-                              <a:xfrm>
-                                <a:off x="0" y="0"/>
-                                <a:ext cx="3810" cy="1303020"/>
-                              </a:xfrm>
-                              <a:prstGeom prst="line">
-                                <a:avLst/>
-                              </a:prstGeom>
-                              <a:ln w="38100">
-                                <a:solidFill>
-                                  <a:schemeClr val="tx1">
-                                    <a:lumMod val="20000"/>
-                                    <a:lumOff val="80000"/>
-                                  </a:schemeClr>
-                                </a:solidFill>
-                              </a:ln>
-                            </wps:spPr>
-                            <wps:style>
-                              <a:lnRef idx="1">
-                                <a:schemeClr val="accent1"/>
-                              </a:lnRef>
-                              <a:fillRef idx="0">
-                                <a:schemeClr val="accent1"/>
-                              </a:fillRef>
-                              <a:effectRef idx="0">
-                                <a:schemeClr val="accent1"/>
-                              </a:effectRef>
-                              <a:fontRef idx="minor">
-                                <a:schemeClr val="tx1"/>
-                              </a:fontRef>
-                            </wps:style>
-                            <wps:bodyPr/>
-                          </wps:wsp>
-                        </a:graphicData>
-                      </a:graphic>
-                      <wp14:sizeRelV relativeFrom="margin">
-                        <wp14:pctHeight>0</wp14:pctHeight>
-                      </wp14:sizeRelV>
-                    </wp:anchor>
-                  </w:drawing>
-                </mc:Choice>
-                <mc:Fallback>
-                  <w:pict>
-                    <v:line w14:anchorId="36D32D03" id="Straight Connector 13" o:spid="_x0000_s1026" style="position:absolute;z-index:251665408;visibility:visible;mso-wrap-style:square;mso-height-percent:0;mso-wrap-distance-left:9pt;mso-wrap-distance-top:0;mso-wrap-distance-right:9pt;mso-wrap-distance-bottom:0;mso-position-horizontal:absolute;mso-position-horizontal-relative:text;mso-position-vertical:absolute;mso-position-vertical-relative:text;mso-height-percent:0;mso-height-relative:margin" from="-5.1pt,48.9pt" to="-4.8pt,151.5pt" o:gfxdata="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" strokecolor="#e0e0e0 [669]" strokeweight="3pt">
-                      <v:stroke joinstyle="miter"/>
-                    </v:line>
-                  </w:pict>
-                </mc:Fallback>
-              </mc:AlternateContent>
-            </w:r>
             <w:proofErr w:type="gramStart"/>
             <w:r>
               <w:t>experience</w:t>
@@ -735,12 +660,7 @@
                     <w:t>Work on</w:t>
                   </w:r>
                   <w:r>
-                    <w:t xml:space="preserve"> mostly small jobs such as template design and coding, logo and theme design and other related gra</w:t>
-                  </w:r>
-                  <w:bookmarkStart w:id="0" w:name="_GoBack"/>
-                  <w:bookmarkEnd w:id="0"/>
-                  <w:r>
-                    <w:t>phics. I also completed the initial development lifecycle stage for a start-up web hosting company.</w:t>
+                    <w:t xml:space="preserve"> mostly small jobs such as template design and coding, logo and theme design and other related graphics. I also completed the initial development lifecycle stage for a start-up web hosting company.</w:t>
                   </w:r>
                 </w:p>
               </w:tc>
@@ -891,7 +811,7 @@
             <w:r>
               <w:rPr>
                 <w:noProof/>
-                <w:lang w:val="en-US"/>
+                <w:lang w:eastAsia="en-CA"/>
               </w:rPr>
               <w:drawing>
                 <wp:anchor distT="0" distB="0" distL="114300" distR="114300" simplePos="0" relativeHeight="251668480" behindDoc="0" locked="0" layoutInCell="1" allowOverlap="1" wp14:anchorId="0970BCCF" wp14:editId="45080D38">
@@ -998,7 +918,7 @@
             <w:r>
               <w:rPr>
                 <w:noProof/>
-                <w:lang w:val="en-US"/>
+                <w:lang w:eastAsia="en-CA"/>
               </w:rPr>
               <mc:AlternateContent>
                 <mc:Choice Requires="wps">
@@ -1133,7 +1053,12 @@
               <w:jc w:val="center"/>
             </w:pPr>
             <w:r>
-              <w:t>linkedin.com/in/</w:t>
+              <w:t>linkedin.com/in</w:t>
+            </w:r>
+            <w:bookmarkStart w:id="0" w:name="_GoBack"/>
+            <w:bookmarkEnd w:id="0"/>
+            <w:r>
+              <w:t>/</w:t>
             </w:r>
             <w:proofErr w:type="spellStart"/>
             <w:r>
@@ -1144,180 +1069,7 @@
         </w:tc>
       </w:tr>
     </w:tbl>
-    <w:p>
-      <w:r>
-        <w:rPr>
-          <w:noProof/>
-          <w:lang w:val="en-US"/>
-        </w:rPr>
-        <mc:AlternateContent>
-          <mc:Choice Requires="wps">
-            <w:drawing>
-              <wp:anchor distT="0" distB="0" distL="114300" distR="114300" simplePos="0" relativeHeight="251667456" behindDoc="0" locked="0" layoutInCell="1" allowOverlap="1" wp14:anchorId="015CE03F" wp14:editId="63137287">
-                <wp:simplePos x="0" y="0"/>
-                <wp:positionH relativeFrom="column">
-                  <wp:posOffset>-59690</wp:posOffset>
-                </wp:positionH>
-                <wp:positionV relativeFrom="paragraph">
-                  <wp:posOffset>5969000</wp:posOffset>
-                </wp:positionV>
-                <wp:extent cx="136525" cy="136525"/>
-                <wp:effectExtent l="0" t="0" r="0" b="0"/>
-                <wp:wrapNone/>
-                <wp:docPr id="14" name="Oval 14"/>
-                <wp:cNvGraphicFramePr/>
-                <a:graphic xmlns:a="http://schemas.openxmlformats.org/drawingml/2006/main">
-                  <a:graphicData uri="http://schemas.microsoft.com/office/word/2010/wordprocessingShape">
-                    <wps:wsp>
-                      <wps:cNvSpPr/>
-                      <wps:spPr>
-                        <a:xfrm>
-                          <a:off x="0" y="0"/>
-                          <a:ext cx="136525" cy="136525"/>
-                        </a:xfrm>
-                        <a:prstGeom prst="ellipse">
-                          <a:avLst/>
-                        </a:prstGeom>
-                        <a:solidFill>
-                          <a:schemeClr val="tx1">
-                            <a:lumMod val="20000"/>
-                            <a:lumOff val="80000"/>
-                          </a:schemeClr>
-                        </a:solidFill>
-                        <a:ln w="28575">
-                          <a:noFill/>
-                        </a:ln>
-                      </wps:spPr>
-                      <wps:style>
-                        <a:lnRef idx="2">
-                          <a:schemeClr val="accent1">
-                            <a:shade val="50000"/>
-                          </a:schemeClr>
-                        </a:lnRef>
-                        <a:fillRef idx="1">
-                          <a:schemeClr val="accent1"/>
-                        </a:fillRef>
-                        <a:effectRef idx="0">
-                          <a:schemeClr val="accent1"/>
-                        </a:effectRef>
-                        <a:fontRef idx="minor">
-                          <a:schemeClr val="lt1"/>
-                        </a:fontRef>
-                      </wps:style>
-                      <wps:bodyPr rot="0" spcFirstLastPara="0" vertOverflow="overflow" horzOverflow="overflow" vert="horz" wrap="square" lIns="91440" tIns="45720" rIns="91440" bIns="45720" numCol="1" spcCol="0" rtlCol="0" fromWordArt="0" anchor="ctr" anchorCtr="0" forceAA="0" compatLnSpc="1">
-                        <a:prstTxWarp prst="textNoShape">
-                          <a:avLst/>
-                        </a:prstTxWarp>
-                        <a:noAutofit/>
-                      </wps:bodyPr>
-                    </wps:wsp>
-                  </a:graphicData>
-                </a:graphic>
-                <wp14:sizeRelH relativeFrom="margin">
-                  <wp14:pctWidth>0</wp14:pctWidth>
-                </wp14:sizeRelH>
-                <wp14:sizeRelV relativeFrom="margin">
-                  <wp14:pctHeight>0</wp14:pctHeight>
-                </wp14:sizeRelV>
-              </wp:anchor>
-            </w:drawing>
-          </mc:Choice>
-          <mc:Fallback>
-            <w:pict>
-              <v:oval w14:anchorId="1447F0BB" id="Oval 14" o:spid="_x0000_s1026" style="position:absolute;margin-left:-4.7pt;margin-top:470pt;width:10.75pt;height:10.75pt;z-index:251667456;visibility:visible;mso-wrap-style:square;mso-width-percent:0;mso-height-percent:0;mso-wrap-distance-left:9pt;mso-wrap-distance-top:0;mso-wrap-distance-right:9pt;mso-wrap-distance-bottom:0;mso-position-horizontal:absolute;mso-position-horizontal-relative:text;mso-position-vertical:absolute;mso-position-vertical-relative:text;mso-width-percent:0;mso-height-percent:0;mso-width-relative:margin;mso-height-relative:margin;v-text-anchor:middle" o:gfxdata="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" fillcolor="#e0e0e0 [669]" stroked="f" strokeweight="2.25pt">
-                <v:stroke joinstyle="miter"/>
-              </v:oval>
-            </w:pict>
-          </mc:Fallback>
-        </mc:AlternateContent>
-      </w:r>
-      <w:r>
-        <w:rPr>
-          <w:noProof/>
-          <w:lang w:val="en-US"/>
-        </w:rPr>
-        <mc:AlternateContent>
-          <mc:Choice Requires="wps">
-            <w:drawing>
-              <wp:anchor distT="0" distB="0" distL="114300" distR="114300" simplePos="0" relativeHeight="251660288" behindDoc="0" locked="0" layoutInCell="1" allowOverlap="1" wp14:anchorId="3E4CA2E5" wp14:editId="1D11F2AD">
-                <wp:simplePos x="0" y="0"/>
-                <wp:positionH relativeFrom="column">
-                  <wp:posOffset>-63500</wp:posOffset>
-                </wp:positionH>
-                <wp:positionV relativeFrom="paragraph">
-                  <wp:posOffset>4645025</wp:posOffset>
-                </wp:positionV>
-                <wp:extent cx="136525" cy="136525"/>
-                <wp:effectExtent l="0" t="0" r="0" b="0"/>
-                <wp:wrapNone/>
-                <wp:docPr id="1" name="Oval 1"/>
-                <wp:cNvGraphicFramePr/>
-                <a:graphic xmlns:a="http://schemas.openxmlformats.org/drawingml/2006/main">
-                  <a:graphicData uri="http://schemas.microsoft.com/office/word/2010/wordprocessingShape">
-                    <wps:wsp>
-                      <wps:cNvSpPr/>
-                      <wps:spPr>
-                        <a:xfrm>
-                          <a:off x="0" y="0"/>
-                          <a:ext cx="136525" cy="136525"/>
-                        </a:xfrm>
-                        <a:prstGeom prst="ellipse">
-                          <a:avLst/>
-                        </a:prstGeom>
-                        <a:solidFill>
-                          <a:schemeClr val="tx1">
-                            <a:lumMod val="20000"/>
-                            <a:lumOff val="80000"/>
-                          </a:schemeClr>
-                        </a:solidFill>
-                        <a:ln w="28575">
-                          <a:noFill/>
-                        </a:ln>
-                      </wps:spPr>
-                      <wps:style>
-                        <a:lnRef idx="2">
-                          <a:schemeClr val="accent1">
-                            <a:shade val="50000"/>
-                          </a:schemeClr>
-                        </a:lnRef>
-                        <a:fillRef idx="1">
-                          <a:schemeClr val="accent1"/>
-                        </a:fillRef>
-                        <a:effectRef idx="0">
-                          <a:schemeClr val="accent1"/>
-                        </a:effectRef>
-                        <a:fontRef idx="minor">
-                          <a:schemeClr val="lt1"/>
-                        </a:fontRef>
-                      </wps:style>
-                      <wps:bodyPr rot="0" spcFirstLastPara="0" vertOverflow="overflow" horzOverflow="overflow" vert="horz" wrap="square" lIns="91440" tIns="45720" rIns="91440" bIns="45720" numCol="1" spcCol="0" rtlCol="0" fromWordArt="0" anchor="ctr" anchorCtr="0" forceAA="0" compatLnSpc="1">
-                        <a:prstTxWarp prst="textNoShape">
-                          <a:avLst/>
-                        </a:prstTxWarp>
-                        <a:noAutofit/>
-                      </wps:bodyPr>
-                    </wps:wsp>
-                  </a:graphicData>
-                </a:graphic>
-                <wp14:sizeRelH relativeFrom="margin">
-                  <wp14:pctWidth>0</wp14:pctWidth>
-                </wp14:sizeRelH>
-                <wp14:sizeRelV relativeFrom="margin">
-                  <wp14:pctHeight>0</wp14:pctHeight>
-                </wp14:sizeRelV>
-              </wp:anchor>
-            </w:drawing>
-          </mc:Choice>
-          <mc:Fallback>
-            <w:pict>
-              <v:oval w14:anchorId="06F6B368" id="Oval 1" o:spid="_x0000_s1026" style="position:absolute;margin-left:-5pt;margin-top:365.75pt;width:10.75pt;height:10.75pt;z-index:251660288;visibility:visible;mso-wrap-style:square;mso-width-percent:0;mso-height-percent:0;mso-wrap-distance-left:9pt;mso-wrap-distance-top:0;mso-wrap-distance-right:9pt;mso-wrap-distance-bottom:0;mso-position-horizontal:absolute;mso-position-horizontal-relative:text;mso-position-vertical:absolute;mso-position-vertical-relative:text;mso-width-percent:0;mso-height-percent:0;mso-width-relative:margin;mso-height-relative:margin;v-text-anchor:middle" o:gfxdata="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" fillcolor="#e0e0e0 [669]" stroked="f" strokeweight="2.25pt">
-                <v:stroke joinstyle="miter"/>
-              </v:oval>
-            </w:pict>
-          </mc:Fallback>
-        </mc:AlternateContent>
-      </w:r>
-    </w:p>
+    <w:p/>
     <w:p/>
     <w:sectPr>
       <w:pgSz w:w="12240" w:h="15840"/>
@@ -2611,7 +2363,7 @@
       </w:pPr>
       <w:rPr>
         <w:rFonts w:ascii="Wingdings" w:hAnsi="Wingdings" w:hint="default"/>
-        <w:color w:val="E0E0E0" w:themeColor="text1" w:themeTint="33"/>
+        <w:color w:val="CCCCCC" w:themeColor="text1" w:themeTint="33"/>
       </w:rPr>
     </w:lvl>
     <w:lvl w:ilvl="1" w:tplc="04090003" w:tentative="1">
@@ -3181,7 +2933,7 @@
       </w:pPr>
       <w:rPr>
         <w:rFonts w:ascii="Wingdings" w:hAnsi="Wingdings" w:hint="default"/>
-        <w:color w:val="C1C1C1" w:themeColor="text1" w:themeTint="66"/>
+        <w:color w:val="999999" w:themeColor="text1" w:themeTint="66"/>
       </w:rPr>
     </w:lvl>
     <w:lvl w:ilvl="1" w:tplc="04090003" w:tentative="1">
@@ -4551,7 +4303,7 @@
       </w:pPr>
       <w:rPr>
         <w:rFonts w:ascii="Wingdings" w:hAnsi="Wingdings" w:hint="default"/>
-        <w:color w:val="C1C1C1" w:themeColor="text1" w:themeTint="66"/>
+        <w:color w:val="999999" w:themeColor="text1" w:themeTint="66"/>
       </w:rPr>
     </w:lvl>
     <w:lvl w:ilvl="1" w:tplc="04090003" w:tentative="1">
@@ -5487,10 +5239,10 @@
   <a:themeElements>
     <a:clrScheme name="Office">
       <a:dk1>
-        <a:sysClr val="windowText" lastClr="646464"/>
+        <a:sysClr val="windowText" lastClr="000000"/>
       </a:dk1>
       <a:lt1>
-        <a:sysClr val="window" lastClr="F5F5EE"/>
+        <a:sysClr val="window" lastClr="FFFFFF"/>
       </a:lt1>
       <a:dk2>
         <a:srgbClr val="44546A"/>
@@ -5748,7 +5500,7 @@
 </file>
 
 <file path=customXml/itemProps1.xml><?xml version="1.0" encoding="utf-8"?>
-<ds:datastoreItem xmlns:ds="http://schemas.openxmlformats.org/officeDocument/2006/customXml" ds:itemID="{E916C181-9E17-4E46-9C34-51D9A8BC8A0C}">
+<ds:datastoreItem xmlns:ds="http://schemas.openxmlformats.org/officeDocument/2006/customXml" ds:itemID="{2B70937D-870C-4C08-89EF-92D7D2AB17C9}">
   <ds:schemaRefs>
     <ds:schemaRef ds:uri="http://schemas.openxmlformats.org/officeDocument/2006/bibliography"/>
   </ds:schemaRefs>

</xml_diff>

<commit_message>
Updates for new position
</commit_message>
<xml_diff>
--- a/app/DavidHarveyCV.docx
+++ b/app/DavidHarveyCV.docx
@@ -24,7 +24,7 @@
       </w:tblGrid>
       <w:tr>
         <w:trPr>
-          <w:trHeight w:val="13451"/>
+          <w:trHeight w:val="13886"/>
         </w:trPr>
         <w:tc>
           <w:tcPr>
@@ -33,24 +33,13 @@
               <w:right w:w="397" w:type="dxa"/>
             </w:tcMar>
           </w:tcPr>
-          <w:p/>
-          <w:p/>
-          <w:p/>
           <w:p>
             <w:pPr>
               <w:pStyle w:val="Heading1"/>
               <w:outlineLvl w:val="0"/>
             </w:pPr>
-            <w:proofErr w:type="gramStart"/>
             <w:r>
-              <w:t>o</w:t>
-            </w:r>
-            <w:r>
-              <w:t>bjective</w:t>
-            </w:r>
-            <w:proofErr w:type="gramEnd"/>
-            <w:r>
-              <w:t>.</w:t>
+              <w:t>objective.</w:t>
             </w:r>
           </w:p>
           <w:p>
@@ -95,13 +84,8 @@
               <w:pStyle w:val="Heading1"/>
               <w:outlineLvl w:val="0"/>
             </w:pPr>
-            <w:proofErr w:type="gramStart"/>
             <w:r>
-              <w:t>skills</w:t>
-            </w:r>
-            <w:proofErr w:type="gramEnd"/>
-            <w:r>
-              <w:t>.</w:t>
+              <w:t>skills.</w:t>
             </w:r>
           </w:p>
           <w:p>
@@ -125,10 +109,10 @@
               <w:tblLook w:val="04A0" w:firstRow="1" w:lastRow="0" w:firstColumn="1" w:lastColumn="0" w:noHBand="0" w:noVBand="1"/>
             </w:tblPr>
             <w:tblGrid>
-              <w:gridCol w:w="1785"/>
-              <w:gridCol w:w="1776"/>
-              <w:gridCol w:w="1791"/>
-              <w:gridCol w:w="1793"/>
+              <w:gridCol w:w="1787"/>
+              <w:gridCol w:w="1772"/>
+              <w:gridCol w:w="1792"/>
+              <w:gridCol w:w="1794"/>
             </w:tblGrid>
             <w:tr>
               <w:tc>
@@ -201,11 +185,9 @@
                     </w:numPr>
                     <w:spacing w:line="276" w:lineRule="auto"/>
                   </w:pPr>
-                  <w:proofErr w:type="spellStart"/>
                   <w:r>
                     <w:t>Javascript</w:t>
                   </w:r>
-                  <w:proofErr w:type="spellEnd"/>
                 </w:p>
               </w:tc>
               <w:tc>
@@ -222,11 +204,23 @@
                     </w:numPr>
                     <w:spacing w:line="276" w:lineRule="auto"/>
                   </w:pPr>
-                  <w:proofErr w:type="spellStart"/>
                   <w:r>
                     <w:t>Jquery</w:t>
                   </w:r>
-                  <w:proofErr w:type="spellEnd"/>
+                </w:p>
+                <w:p>
+                  <w:pPr>
+                    <w:pStyle w:val="ListParagraph"/>
+                    <w:framePr w:hSpace="180" w:wrap="around" w:vAnchor="text" w:hAnchor="margin" w:y="192"/>
+                    <w:numPr>
+                      <w:ilvl w:val="0"/>
+                      <w:numId w:val="31"/>
+                    </w:numPr>
+                    <w:spacing w:line="276" w:lineRule="auto"/>
+                  </w:pPr>
+                  <w:r>
+                    <w:t>AJAX</w:t>
+                  </w:r>
                 </w:p>
                 <w:p>
                   <w:pPr>
@@ -270,20 +264,6 @@
                     <w:t>WAMP</w:t>
                   </w:r>
                 </w:p>
-                <w:p>
-                  <w:pPr>
-                    <w:pStyle w:val="ListParagraph"/>
-                    <w:framePr w:hSpace="180" w:wrap="around" w:vAnchor="text" w:hAnchor="margin" w:y="192"/>
-                    <w:numPr>
-                      <w:ilvl w:val="0"/>
-                      <w:numId w:val="31"/>
-                    </w:numPr>
-                    <w:spacing w:line="276" w:lineRule="auto"/>
-                  </w:pPr>
-                  <w:r>
-                    <w:t>Sublime Text</w:t>
-                  </w:r>
-                </w:p>
               </w:tc>
               <w:tc>
                 <w:tcPr>
@@ -313,11 +293,23 @@
                     </w:numPr>
                     <w:spacing w:line="276" w:lineRule="auto"/>
                   </w:pPr>
-                  <w:proofErr w:type="spellStart"/>
+                  <w:r>
+                    <w:t>Wordpress</w:t>
+                  </w:r>
+                </w:p>
+                <w:p>
+                  <w:pPr>
+                    <w:pStyle w:val="ListParagraph"/>
+                    <w:framePr w:hSpace="180" w:wrap="around" w:vAnchor="text" w:hAnchor="margin" w:y="192"/>
+                    <w:numPr>
+                      <w:ilvl w:val="0"/>
+                      <w:numId w:val="31"/>
+                    </w:numPr>
+                    <w:spacing w:line="276" w:lineRule="auto"/>
+                  </w:pPr>
                   <w:r>
                     <w:t>GruntJS</w:t>
                   </w:r>
-                  <w:proofErr w:type="spellEnd"/>
                 </w:p>
                 <w:p>
                   <w:pPr>
@@ -347,20 +339,6 @@
                     <w:t>Yeoman</w:t>
                   </w:r>
                 </w:p>
-                <w:p>
-                  <w:pPr>
-                    <w:pStyle w:val="ListParagraph"/>
-                    <w:framePr w:hSpace="180" w:wrap="around" w:vAnchor="text" w:hAnchor="margin" w:y="192"/>
-                    <w:numPr>
-                      <w:ilvl w:val="0"/>
-                      <w:numId w:val="31"/>
-                    </w:numPr>
-                    <w:spacing w:line="276" w:lineRule="auto"/>
-                  </w:pPr>
-                  <w:r>
-                    <w:t>Usability</w:t>
-                  </w:r>
-                </w:p>
               </w:tc>
               <w:tc>
                 <w:tcPr>
@@ -377,8 +355,10 @@
                     <w:spacing w:line="276" w:lineRule="auto"/>
                   </w:pPr>
                   <w:r>
-                    <w:t>Standards</w:t>
+                    <w:t>MVC</w:t>
                   </w:r>
+                  <w:bookmarkStart w:id="0" w:name="_GoBack"/>
+                  <w:bookmarkEnd w:id="0"/>
                 </w:p>
                 <w:p>
                   <w:pPr>
@@ -449,13 +429,8 @@
               <w:pStyle w:val="Heading1"/>
               <w:outlineLvl w:val="0"/>
             </w:pPr>
-            <w:proofErr w:type="gramStart"/>
             <w:r>
-              <w:t>experience</w:t>
-            </w:r>
-            <w:proofErr w:type="gramEnd"/>
-            <w:r>
-              <w:t>.</w:t>
+              <w:t>experience.</w:t>
             </w:r>
           </w:p>
           <w:tbl>
@@ -547,23 +522,104 @@
                 </w:tcPr>
                 <w:p>
                   <w:pPr>
+                    <w:pStyle w:val="ListParagraph"/>
                     <w:framePr w:hSpace="180" w:wrap="around" w:vAnchor="text" w:hAnchor="margin" w:y="192"/>
+                    <w:numPr>
+                      <w:ilvl w:val="0"/>
+                      <w:numId w:val="38"/>
+                    </w:numPr>
                     <w:jc w:val="both"/>
                   </w:pPr>
                   <w:r>
-                    <w:t>Developed</w:t>
+                    <w:t>Developed responsive websites utilising modern CSS</w:t>
                   </w:r>
                   <w:r>
-                    <w:t xml:space="preserve"> all front end code, as well as a large amount of server side programming and website graphic design</w:t>
+                    <w:t xml:space="preserve"> 3 &amp; </w:t>
                   </w:r>
                   <w:r>
-                    <w:t xml:space="preserve"> for several large business clients as well as</w:t>
+                    <w:t>HTML</w:t>
                   </w:r>
                   <w:r>
-                    <w:t xml:space="preserve"> many</w:t>
+                    <w:t xml:space="preserve"> 5</w:t>
                   </w:r>
                   <w:r>
-                    <w:t xml:space="preserve"> personal sites for individuals. Additionally I managed both small and large projects in a team environment to effectively meet target due dates.</w:t>
+                    <w:t xml:space="preserve"> as well as AJAX with Jquery.</w:t>
+                  </w:r>
+                </w:p>
+                <w:p>
+                  <w:pPr>
+                    <w:pStyle w:val="ListParagraph"/>
+                    <w:framePr w:hSpace="180" w:wrap="around" w:vAnchor="text" w:hAnchor="margin" w:y="192"/>
+                    <w:numPr>
+                      <w:ilvl w:val="0"/>
+                      <w:numId w:val="38"/>
+                    </w:numPr>
+                    <w:jc w:val="both"/>
+                  </w:pPr>
+                  <w:r>
+                    <w:t>Assisted with back-end development using PHP</w:t>
+                  </w:r>
+                  <w:r>
+                    <w:t xml:space="preserve"> with the MVC framework CakePHP</w:t>
+                  </w:r>
+                  <w:r>
+                    <w:t xml:space="preserve"> and MySQL.</w:t>
+                  </w:r>
+                </w:p>
+                <w:p>
+                  <w:pPr>
+                    <w:pStyle w:val="ListParagraph"/>
+                    <w:framePr w:hSpace="180" w:wrap="around" w:vAnchor="text" w:hAnchor="margin" w:y="192"/>
+                    <w:numPr>
+                      <w:ilvl w:val="0"/>
+                      <w:numId w:val="38"/>
+                    </w:numPr>
+                    <w:jc w:val="both"/>
+                  </w:pPr>
+                  <w:r>
+                    <w:t>Created and modified many Wordpress sites for businesses.</w:t>
+                  </w:r>
+                </w:p>
+                <w:p>
+                  <w:pPr>
+                    <w:pStyle w:val="ListParagraph"/>
+                    <w:framePr w:hSpace="180" w:wrap="around" w:vAnchor="text" w:hAnchor="margin" w:y="192"/>
+                    <w:numPr>
+                      <w:ilvl w:val="0"/>
+                      <w:numId w:val="38"/>
+                    </w:numPr>
+                    <w:jc w:val="both"/>
+                  </w:pPr>
+                  <w:r>
+                    <w:t>Set up and maintained multiple sites using SSH, knowledge of Linux command line, Cpanel, WHM and phpMyAdmin.</w:t>
+                  </w:r>
+                </w:p>
+                <w:p>
+                  <w:pPr>
+                    <w:pStyle w:val="ListParagraph"/>
+                    <w:framePr w:hSpace="180" w:wrap="around" w:vAnchor="text" w:hAnchor="margin" w:y="192"/>
+                    <w:numPr>
+                      <w:ilvl w:val="0"/>
+                      <w:numId w:val="38"/>
+                    </w:numPr>
+                    <w:jc w:val="both"/>
+                  </w:pPr>
+                  <w:r>
+                    <w:t>Managed projects in a team environment to meet rapid deadlines.</w:t>
+                  </w:r>
+                </w:p>
+                <w:p>
+                  <w:pPr>
+                    <w:pStyle w:val="ListParagraph"/>
+                    <w:framePr w:hSpace="180" w:wrap="around" w:vAnchor="text" w:hAnchor="margin" w:y="192"/>
+                    <w:numPr>
+                      <w:ilvl w:val="0"/>
+                      <w:numId w:val="38"/>
+                    </w:numPr>
+                    <w:jc w:val="both"/>
+                  </w:pPr>
+                  <w:r>
+                    <w:t>Principal developer for a large business ecommerce website that is expected to reach thousands of concurrent users.</w:t>
                   </w:r>
                 </w:p>
               </w:tc>
@@ -627,6 +683,9 @@
               </w:tc>
             </w:tr>
             <w:tr>
+              <w:trPr>
+                <w:trHeight w:val="80"/>
+              </w:trPr>
               <w:tc>
                 <w:tcPr>
                   <w:tcW w:w="7248" w:type="dxa"/>
@@ -643,6 +702,9 @@
               </w:tc>
             </w:tr>
             <w:tr>
+              <w:trPr>
+                <w:trHeight w:val="628"/>
+              </w:trPr>
               <w:tc>
                 <w:tcPr>
                   <w:tcW w:w="7248" w:type="dxa"/>
@@ -653,14 +715,30 @@
                 </w:tcPr>
                 <w:p>
                   <w:pPr>
+                    <w:pStyle w:val="ListParagraph"/>
                     <w:framePr w:hSpace="180" w:wrap="around" w:vAnchor="text" w:hAnchor="margin" w:y="192"/>
+                    <w:numPr>
+                      <w:ilvl w:val="0"/>
+                      <w:numId w:val="41"/>
+                    </w:numPr>
                     <w:jc w:val="both"/>
                   </w:pPr>
                   <w:r>
-                    <w:t>Work on</w:t>
+                    <w:t>Primarily focused on front-end coding of small hobbyist sites as well as the initial development for a start-up web hosting company.</w:t>
                   </w:r>
+                </w:p>
+                <w:p>
+                  <w:pPr>
+                    <w:pStyle w:val="ListParagraph"/>
+                    <w:framePr w:hSpace="180" w:wrap="around" w:vAnchor="text" w:hAnchor="margin" w:y="192"/>
+                    <w:numPr>
+                      <w:ilvl w:val="0"/>
+                      <w:numId w:val="41"/>
+                    </w:numPr>
+                    <w:jc w:val="both"/>
+                  </w:pPr>
                   <w:r>
-                    <w:t xml:space="preserve"> mostly small jobs such as template design and coding, logo and theme design and other related graphics. I also completed the initial development lifecycle stage for a start-up web hosting company.</w:t>
+                    <w:t>Designed logos and website templates using Photoshop.</w:t>
                   </w:r>
                 </w:p>
               </w:tc>
@@ -672,13 +750,8 @@
               <w:pStyle w:val="Heading1"/>
               <w:outlineLvl w:val="0"/>
             </w:pPr>
-            <w:proofErr w:type="gramStart"/>
             <w:r>
-              <w:t>education</w:t>
-            </w:r>
-            <w:proofErr w:type="gramEnd"/>
-            <w:r>
-              <w:t>.</w:t>
+              <w:t>education.</w:t>
             </w:r>
           </w:p>
           <w:tbl>
@@ -811,7 +884,7 @@
             <w:r>
               <w:rPr>
                 <w:noProof/>
-                <w:lang w:eastAsia="en-CA"/>
+                <w:lang w:val="en-US"/>
               </w:rPr>
               <w:drawing>
                 <wp:anchor distT="0" distB="0" distL="114300" distR="114300" simplePos="0" relativeHeight="251668480" behindDoc="0" locked="0" layoutInCell="1" allowOverlap="1" wp14:anchorId="0970BCCF" wp14:editId="45080D38">
@@ -918,7 +991,7 @@
             <w:r>
               <w:rPr>
                 <w:noProof/>
-                <w:lang w:eastAsia="en-CA"/>
+                <w:lang w:val="en-US"/>
               </w:rPr>
               <mc:AlternateContent>
                 <mc:Choice Requires="wps">
@@ -1053,23 +1126,12 @@
               <w:jc w:val="center"/>
             </w:pPr>
             <w:r>
-              <w:t>linkedin.com/in</w:t>
+              <w:t>linkedin.com/in/dharveydev</w:t>
             </w:r>
-            <w:bookmarkStart w:id="0" w:name="_GoBack"/>
-            <w:bookmarkEnd w:id="0"/>
-            <w:r>
-              <w:t>/</w:t>
-            </w:r>
-            <w:proofErr w:type="spellStart"/>
-            <w:r>
-              <w:t>dharveydev</w:t>
-            </w:r>
-            <w:proofErr w:type="spellEnd"/>
           </w:p>
         </w:tc>
       </w:tr>
     </w:tbl>
-    <w:p/>
     <w:p/>
     <w:sectPr>
       <w:pgSz w:w="12240" w:h="15840"/>
@@ -1197,6 +1259,119 @@
     </w:lvl>
   </w:abstractNum>
   <w:abstractNum w:abstractNumId="1">
+    <w:nsid w:val="03063C0F"/>
+    <w:multiLevelType w:val="hybridMultilevel"/>
+    <w:tmpl w:val="1122C724"/>
+    <w:lvl w:ilvl="0" w:tplc="D6808F4E">
+      <w:start w:val="1"/>
+      <w:numFmt w:val="bullet"/>
+      <w:lvlText w:val=""/>
+      <w:lvlJc w:val="left"/>
+      <w:pPr>
+        <w:ind w:left="340" w:firstLine="20"/>
+      </w:pPr>
+      <w:rPr>
+        <w:rFonts w:ascii="Symbol" w:hAnsi="Symbol" w:hint="default"/>
+      </w:rPr>
+    </w:lvl>
+    <w:lvl w:ilvl="1" w:tplc="10090003" w:tentative="1">
+      <w:start w:val="1"/>
+      <w:numFmt w:val="bullet"/>
+      <w:lvlText w:val="o"/>
+      <w:lvlJc w:val="left"/>
+      <w:pPr>
+        <w:ind w:left="1440" w:hanging="360"/>
+      </w:pPr>
+      <w:rPr>
+        <w:rFonts w:ascii="Courier New" w:hAnsi="Courier New" w:cs="Courier New" w:hint="default"/>
+      </w:rPr>
+    </w:lvl>
+    <w:lvl w:ilvl="2" w:tplc="10090005" w:tentative="1">
+      <w:start w:val="1"/>
+      <w:numFmt w:val="bullet"/>
+      <w:lvlText w:val=""/>
+      <w:lvlJc w:val="left"/>
+      <w:pPr>
+        <w:ind w:left="2160" w:hanging="360"/>
+      </w:pPr>
+      <w:rPr>
+        <w:rFonts w:ascii="Wingdings" w:hAnsi="Wingdings" w:hint="default"/>
+      </w:rPr>
+    </w:lvl>
+    <w:lvl w:ilvl="3" w:tplc="10090001" w:tentative="1">
+      <w:start w:val="1"/>
+      <w:numFmt w:val="bullet"/>
+      <w:lvlText w:val=""/>
+      <w:lvlJc w:val="left"/>
+      <w:pPr>
+        <w:ind w:left="2880" w:hanging="360"/>
+      </w:pPr>
+      <w:rPr>
+        <w:rFonts w:ascii="Symbol" w:hAnsi="Symbol" w:hint="default"/>
+      </w:rPr>
+    </w:lvl>
+    <w:lvl w:ilvl="4" w:tplc="10090003" w:tentative="1">
+      <w:start w:val="1"/>
+      <w:numFmt w:val="bullet"/>
+      <w:lvlText w:val="o"/>
+      <w:lvlJc w:val="left"/>
+      <w:pPr>
+        <w:ind w:left="3600" w:hanging="360"/>
+      </w:pPr>
+      <w:rPr>
+        <w:rFonts w:ascii="Courier New" w:hAnsi="Courier New" w:cs="Courier New" w:hint="default"/>
+      </w:rPr>
+    </w:lvl>
+    <w:lvl w:ilvl="5" w:tplc="10090005" w:tentative="1">
+      <w:start w:val="1"/>
+      <w:numFmt w:val="bullet"/>
+      <w:lvlText w:val=""/>
+      <w:lvlJc w:val="left"/>
+      <w:pPr>
+        <w:ind w:left="4320" w:hanging="360"/>
+      </w:pPr>
+      <w:rPr>
+        <w:rFonts w:ascii="Wingdings" w:hAnsi="Wingdings" w:hint="default"/>
+      </w:rPr>
+    </w:lvl>
+    <w:lvl w:ilvl="6" w:tplc="10090001" w:tentative="1">
+      <w:start w:val="1"/>
+      <w:numFmt w:val="bullet"/>
+      <w:lvlText w:val=""/>
+      <w:lvlJc w:val="left"/>
+      <w:pPr>
+        <w:ind w:left="5040" w:hanging="360"/>
+      </w:pPr>
+      <w:rPr>
+        <w:rFonts w:ascii="Symbol" w:hAnsi="Symbol" w:hint="default"/>
+      </w:rPr>
+    </w:lvl>
+    <w:lvl w:ilvl="7" w:tplc="10090003" w:tentative="1">
+      <w:start w:val="1"/>
+      <w:numFmt w:val="bullet"/>
+      <w:lvlText w:val="o"/>
+      <w:lvlJc w:val="left"/>
+      <w:pPr>
+        <w:ind w:left="5760" w:hanging="360"/>
+      </w:pPr>
+      <w:rPr>
+        <w:rFonts w:ascii="Courier New" w:hAnsi="Courier New" w:cs="Courier New" w:hint="default"/>
+      </w:rPr>
+    </w:lvl>
+    <w:lvl w:ilvl="8" w:tplc="10090005" w:tentative="1">
+      <w:start w:val="1"/>
+      <w:numFmt w:val="bullet"/>
+      <w:lvlText w:val=""/>
+      <w:lvlJc w:val="left"/>
+      <w:pPr>
+        <w:ind w:left="6480" w:hanging="360"/>
+      </w:pPr>
+      <w:rPr>
+        <w:rFonts w:ascii="Wingdings" w:hAnsi="Wingdings" w:hint="default"/>
+      </w:rPr>
+    </w:lvl>
+  </w:abstractNum>
+  <w:abstractNum w:abstractNumId="2">
     <w:nsid w:val="04717FE3"/>
     <w:multiLevelType w:val="hybridMultilevel"/>
     <w:tmpl w:val="D7660BB2"/>
@@ -1310,7 +1485,123 @@
       </w:rPr>
     </w:lvl>
   </w:abstractNum>
-  <w:abstractNum w:abstractNumId="2">
+  <w:abstractNum w:abstractNumId="3">
+    <w:nsid w:val="05B77220"/>
+    <w:multiLevelType w:val="hybridMultilevel"/>
+    <w:tmpl w:val="1D56D08E"/>
+    <w:lvl w:ilvl="0" w:tplc="5004F9A0">
+      <w:start w:val="1"/>
+      <w:numFmt w:val="bullet"/>
+      <w:lvlText w:val=""/>
+      <w:lvlJc w:val="left"/>
+      <w:pPr>
+        <w:tabs>
+          <w:tab w:val="num" w:pos="227"/>
+        </w:tabs>
+        <w:ind w:left="170" w:hanging="113"/>
+      </w:pPr>
+      <w:rPr>
+        <w:rFonts w:ascii="Symbol" w:hAnsi="Symbol" w:hint="default"/>
+      </w:rPr>
+    </w:lvl>
+    <w:lvl w:ilvl="1" w:tplc="10090003" w:tentative="1">
+      <w:start w:val="1"/>
+      <w:numFmt w:val="bullet"/>
+      <w:lvlText w:val="o"/>
+      <w:lvlJc w:val="left"/>
+      <w:pPr>
+        <w:ind w:left="1440" w:hanging="360"/>
+      </w:pPr>
+      <w:rPr>
+        <w:rFonts w:ascii="Courier New" w:hAnsi="Courier New" w:cs="Courier New" w:hint="default"/>
+      </w:rPr>
+    </w:lvl>
+    <w:lvl w:ilvl="2" w:tplc="10090005" w:tentative="1">
+      <w:start w:val="1"/>
+      <w:numFmt w:val="bullet"/>
+      <w:lvlText w:val=""/>
+      <w:lvlJc w:val="left"/>
+      <w:pPr>
+        <w:ind w:left="2160" w:hanging="360"/>
+      </w:pPr>
+      <w:rPr>
+        <w:rFonts w:ascii="Wingdings" w:hAnsi="Wingdings" w:hint="default"/>
+      </w:rPr>
+    </w:lvl>
+    <w:lvl w:ilvl="3" w:tplc="10090001" w:tentative="1">
+      <w:start w:val="1"/>
+      <w:numFmt w:val="bullet"/>
+      <w:lvlText w:val=""/>
+      <w:lvlJc w:val="left"/>
+      <w:pPr>
+        <w:ind w:left="2880" w:hanging="360"/>
+      </w:pPr>
+      <w:rPr>
+        <w:rFonts w:ascii="Symbol" w:hAnsi="Symbol" w:hint="default"/>
+      </w:rPr>
+    </w:lvl>
+    <w:lvl w:ilvl="4" w:tplc="10090003" w:tentative="1">
+      <w:start w:val="1"/>
+      <w:numFmt w:val="bullet"/>
+      <w:lvlText w:val="o"/>
+      <w:lvlJc w:val="left"/>
+      <w:pPr>
+        <w:ind w:left="3600" w:hanging="360"/>
+      </w:pPr>
+      <w:rPr>
+        <w:rFonts w:ascii="Courier New" w:hAnsi="Courier New" w:cs="Courier New" w:hint="default"/>
+      </w:rPr>
+    </w:lvl>
+    <w:lvl w:ilvl="5" w:tplc="10090005" w:tentative="1">
+      <w:start w:val="1"/>
+      <w:numFmt w:val="bullet"/>
+      <w:lvlText w:val=""/>
+      <w:lvlJc w:val="left"/>
+      <w:pPr>
+        <w:ind w:left="4320" w:hanging="360"/>
+      </w:pPr>
+      <w:rPr>
+        <w:rFonts w:ascii="Wingdings" w:hAnsi="Wingdings" w:hint="default"/>
+      </w:rPr>
+    </w:lvl>
+    <w:lvl w:ilvl="6" w:tplc="10090001" w:tentative="1">
+      <w:start w:val="1"/>
+      <w:numFmt w:val="bullet"/>
+      <w:lvlText w:val=""/>
+      <w:lvlJc w:val="left"/>
+      <w:pPr>
+        <w:ind w:left="5040" w:hanging="360"/>
+      </w:pPr>
+      <w:rPr>
+        <w:rFonts w:ascii="Symbol" w:hAnsi="Symbol" w:hint="default"/>
+      </w:rPr>
+    </w:lvl>
+    <w:lvl w:ilvl="7" w:tplc="10090003" w:tentative="1">
+      <w:start w:val="1"/>
+      <w:numFmt w:val="bullet"/>
+      <w:lvlText w:val="o"/>
+      <w:lvlJc w:val="left"/>
+      <w:pPr>
+        <w:ind w:left="5760" w:hanging="360"/>
+      </w:pPr>
+      <w:rPr>
+        <w:rFonts w:ascii="Courier New" w:hAnsi="Courier New" w:cs="Courier New" w:hint="default"/>
+      </w:rPr>
+    </w:lvl>
+    <w:lvl w:ilvl="8" w:tplc="10090005" w:tentative="1">
+      <w:start w:val="1"/>
+      <w:numFmt w:val="bullet"/>
+      <w:lvlText w:val=""/>
+      <w:lvlJc w:val="left"/>
+      <w:pPr>
+        <w:ind w:left="6480" w:hanging="360"/>
+      </w:pPr>
+      <w:rPr>
+        <w:rFonts w:ascii="Wingdings" w:hAnsi="Wingdings" w:hint="default"/>
+      </w:rPr>
+    </w:lvl>
+  </w:abstractNum>
+  <w:abstractNum w:abstractNumId="4">
     <w:nsid w:val="076B4C8D"/>
     <w:multiLevelType w:val="hybridMultilevel"/>
     <w:tmpl w:val="123CC6C8"/>
@@ -1424,7 +1715,7 @@
       </w:rPr>
     </w:lvl>
   </w:abstractNum>
-  <w:abstractNum w:abstractNumId="3">
+  <w:abstractNum w:abstractNumId="5">
     <w:nsid w:val="09D02AA6"/>
     <w:multiLevelType w:val="hybridMultilevel"/>
     <w:tmpl w:val="9C7A72F4"/>
@@ -1538,7 +1829,7 @@
       </w:rPr>
     </w:lvl>
   </w:abstractNum>
-  <w:abstractNum w:abstractNumId="4">
+  <w:abstractNum w:abstractNumId="6">
     <w:nsid w:val="0F542CC9"/>
     <w:multiLevelType w:val="hybridMultilevel"/>
     <w:tmpl w:val="956CC4DC"/>
@@ -1652,7 +1943,7 @@
       </w:rPr>
     </w:lvl>
   </w:abstractNum>
-  <w:abstractNum w:abstractNumId="5">
+  <w:abstractNum w:abstractNumId="7">
     <w:nsid w:val="10A963F2"/>
     <w:multiLevelType w:val="hybridMultilevel"/>
     <w:tmpl w:val="ECCE3860"/>
@@ -1765,7 +2056,7 @@
       </w:rPr>
     </w:lvl>
   </w:abstractNum>
-  <w:abstractNum w:abstractNumId="6">
+  <w:abstractNum w:abstractNumId="8">
     <w:nsid w:val="12230334"/>
     <w:multiLevelType w:val="hybridMultilevel"/>
     <w:tmpl w:val="38D470C4"/>
@@ -1882,7 +2173,7 @@
       </w:rPr>
     </w:lvl>
   </w:abstractNum>
-  <w:abstractNum w:abstractNumId="7">
+  <w:abstractNum w:abstractNumId="9">
     <w:nsid w:val="124D3C55"/>
     <w:multiLevelType w:val="hybridMultilevel"/>
     <w:tmpl w:val="7A06D92A"/>
@@ -1998,7 +2289,7 @@
       </w:rPr>
     </w:lvl>
   </w:abstractNum>
-  <w:abstractNum w:abstractNumId="8">
+  <w:abstractNum w:abstractNumId="10">
     <w:nsid w:val="13D164B5"/>
     <w:multiLevelType w:val="hybridMultilevel"/>
     <w:tmpl w:val="A36865D8"/>
@@ -2114,7 +2405,7 @@
       </w:rPr>
     </w:lvl>
   </w:abstractNum>
-  <w:abstractNum w:abstractNumId="9">
+  <w:abstractNum w:abstractNumId="11">
     <w:nsid w:val="15494B60"/>
     <w:multiLevelType w:val="hybridMultilevel"/>
     <w:tmpl w:val="AA7272D2"/>
@@ -2230,7 +2521,7 @@
       </w:rPr>
     </w:lvl>
   </w:abstractNum>
-  <w:abstractNum w:abstractNumId="10">
+  <w:abstractNum w:abstractNumId="12">
     <w:nsid w:val="1698028A"/>
     <w:multiLevelType w:val="hybridMultilevel"/>
     <w:tmpl w:val="440CEBA6"/>
@@ -2346,7 +2637,7 @@
       </w:rPr>
     </w:lvl>
   </w:abstractNum>
-  <w:abstractNum w:abstractNumId="11">
+  <w:abstractNum w:abstractNumId="13">
     <w:nsid w:val="17990AB0"/>
     <w:multiLevelType w:val="hybridMultilevel"/>
     <w:tmpl w:val="61987196"/>
@@ -2363,7 +2654,7 @@
       </w:pPr>
       <w:rPr>
         <w:rFonts w:ascii="Wingdings" w:hAnsi="Wingdings" w:hint="default"/>
-        <w:color w:val="CCCCCC" w:themeColor="text1" w:themeTint="33"/>
+        <w:color w:val="E0E0E0" w:themeColor="text1" w:themeTint="33"/>
       </w:rPr>
     </w:lvl>
     <w:lvl w:ilvl="1" w:tplc="04090003" w:tentative="1">
@@ -2463,7 +2754,7 @@
       </w:rPr>
     </w:lvl>
   </w:abstractNum>
-  <w:abstractNum w:abstractNumId="12">
+  <w:abstractNum w:abstractNumId="14">
     <w:nsid w:val="195626DD"/>
     <w:multiLevelType w:val="hybridMultilevel"/>
     <w:tmpl w:val="717AB3F8"/>
@@ -2577,7 +2868,7 @@
       </w:rPr>
     </w:lvl>
   </w:abstractNum>
-  <w:abstractNum w:abstractNumId="13">
+  <w:abstractNum w:abstractNumId="15">
     <w:nsid w:val="1F413324"/>
     <w:multiLevelType w:val="hybridMultilevel"/>
     <w:tmpl w:val="1E5CF0E2"/>
@@ -2690,7 +2981,123 @@
       </w:rPr>
     </w:lvl>
   </w:abstractNum>
-  <w:abstractNum w:abstractNumId="14">
+  <w:abstractNum w:abstractNumId="16">
+    <w:nsid w:val="243238A1"/>
+    <w:multiLevelType w:val="hybridMultilevel"/>
+    <w:tmpl w:val="552A996C"/>
+    <w:lvl w:ilvl="0" w:tplc="66265E48">
+      <w:start w:val="1"/>
+      <w:numFmt w:val="bullet"/>
+      <w:lvlText w:val=""/>
+      <w:lvlJc w:val="left"/>
+      <w:pPr>
+        <w:tabs>
+          <w:tab w:val="num" w:pos="340"/>
+        </w:tabs>
+        <w:ind w:left="170" w:hanging="113"/>
+      </w:pPr>
+      <w:rPr>
+        <w:rFonts w:ascii="Symbol" w:hAnsi="Symbol" w:hint="default"/>
+      </w:rPr>
+    </w:lvl>
+    <w:lvl w:ilvl="1" w:tplc="10090003" w:tentative="1">
+      <w:start w:val="1"/>
+      <w:numFmt w:val="bullet"/>
+      <w:lvlText w:val="o"/>
+      <w:lvlJc w:val="left"/>
+      <w:pPr>
+        <w:ind w:left="1440" w:hanging="360"/>
+      </w:pPr>
+      <w:rPr>
+        <w:rFonts w:ascii="Courier New" w:hAnsi="Courier New" w:cs="Courier New" w:hint="default"/>
+      </w:rPr>
+    </w:lvl>
+    <w:lvl w:ilvl="2" w:tplc="10090005" w:tentative="1">
+      <w:start w:val="1"/>
+      <w:numFmt w:val="bullet"/>
+      <w:lvlText w:val=""/>
+      <w:lvlJc w:val="left"/>
+      <w:pPr>
+        <w:ind w:left="2160" w:hanging="360"/>
+      </w:pPr>
+      <w:rPr>
+        <w:rFonts w:ascii="Wingdings" w:hAnsi="Wingdings" w:hint="default"/>
+      </w:rPr>
+    </w:lvl>
+    <w:lvl w:ilvl="3" w:tplc="10090001" w:tentative="1">
+      <w:start w:val="1"/>
+      <w:numFmt w:val="bullet"/>
+      <w:lvlText w:val=""/>
+      <w:lvlJc w:val="left"/>
+      <w:pPr>
+        <w:ind w:left="2880" w:hanging="360"/>
+      </w:pPr>
+      <w:rPr>
+        <w:rFonts w:ascii="Symbol" w:hAnsi="Symbol" w:hint="default"/>
+      </w:rPr>
+    </w:lvl>
+    <w:lvl w:ilvl="4" w:tplc="10090003" w:tentative="1">
+      <w:start w:val="1"/>
+      <w:numFmt w:val="bullet"/>
+      <w:lvlText w:val="o"/>
+      <w:lvlJc w:val="left"/>
+      <w:pPr>
+        <w:ind w:left="3600" w:hanging="360"/>
+      </w:pPr>
+      <w:rPr>
+        <w:rFonts w:ascii="Courier New" w:hAnsi="Courier New" w:cs="Courier New" w:hint="default"/>
+      </w:rPr>
+    </w:lvl>
+    <w:lvl w:ilvl="5" w:tplc="10090005" w:tentative="1">
+      <w:start w:val="1"/>
+      <w:numFmt w:val="bullet"/>
+      <w:lvlText w:val=""/>
+      <w:lvlJc w:val="left"/>
+      <w:pPr>
+        <w:ind w:left="4320" w:hanging="360"/>
+      </w:pPr>
+      <w:rPr>
+        <w:rFonts w:ascii="Wingdings" w:hAnsi="Wingdings" w:hint="default"/>
+      </w:rPr>
+    </w:lvl>
+    <w:lvl w:ilvl="6" w:tplc="10090001" w:tentative="1">
+      <w:start w:val="1"/>
+      <w:numFmt w:val="bullet"/>
+      <w:lvlText w:val=""/>
+      <w:lvlJc w:val="left"/>
+      <w:pPr>
+        <w:ind w:left="5040" w:hanging="360"/>
+      </w:pPr>
+      <w:rPr>
+        <w:rFonts w:ascii="Symbol" w:hAnsi="Symbol" w:hint="default"/>
+      </w:rPr>
+    </w:lvl>
+    <w:lvl w:ilvl="7" w:tplc="10090003" w:tentative="1">
+      <w:start w:val="1"/>
+      <w:numFmt w:val="bullet"/>
+      <w:lvlText w:val="o"/>
+      <w:lvlJc w:val="left"/>
+      <w:pPr>
+        <w:ind w:left="5760" w:hanging="360"/>
+      </w:pPr>
+      <w:rPr>
+        <w:rFonts w:ascii="Courier New" w:hAnsi="Courier New" w:cs="Courier New" w:hint="default"/>
+      </w:rPr>
+    </w:lvl>
+    <w:lvl w:ilvl="8" w:tplc="10090005" w:tentative="1">
+      <w:start w:val="1"/>
+      <w:numFmt w:val="bullet"/>
+      <w:lvlText w:val=""/>
+      <w:lvlJc w:val="left"/>
+      <w:pPr>
+        <w:ind w:left="6480" w:hanging="360"/>
+      </w:pPr>
+      <w:rPr>
+        <w:rFonts w:ascii="Wingdings" w:hAnsi="Wingdings" w:hint="default"/>
+      </w:rPr>
+    </w:lvl>
+  </w:abstractNum>
+  <w:abstractNum w:abstractNumId="17">
     <w:nsid w:val="281C7721"/>
     <w:multiLevelType w:val="hybridMultilevel"/>
     <w:tmpl w:val="1332A6B0"/>
@@ -2803,7 +3210,121 @@
       </w:rPr>
     </w:lvl>
   </w:abstractNum>
-  <w:abstractNum w:abstractNumId="15">
+  <w:abstractNum w:abstractNumId="18">
+    <w:nsid w:val="329412C2"/>
+    <w:multiLevelType w:val="hybridMultilevel"/>
+    <w:tmpl w:val="9514B99C"/>
+    <w:lvl w:ilvl="0" w:tplc="2BF6FE5A">
+      <w:start w:val="1"/>
+      <w:numFmt w:val="bullet"/>
+      <w:lvlText w:val=""/>
+      <w:lvlJc w:val="left"/>
+      <w:pPr>
+        <w:ind w:left="340" w:hanging="340"/>
+      </w:pPr>
+      <w:rPr>
+        <w:rFonts w:ascii="Wingdings" w:hAnsi="Wingdings" w:hint="default"/>
+        <w:color w:val="auto"/>
+      </w:rPr>
+    </w:lvl>
+    <w:lvl w:ilvl="1" w:tplc="10090003" w:tentative="1">
+      <w:start w:val="1"/>
+      <w:numFmt w:val="bullet"/>
+      <w:lvlText w:val="o"/>
+      <w:lvlJc w:val="left"/>
+      <w:pPr>
+        <w:ind w:left="1440" w:hanging="360"/>
+      </w:pPr>
+      <w:rPr>
+        <w:rFonts w:ascii="Courier New" w:hAnsi="Courier New" w:cs="Courier New" w:hint="default"/>
+      </w:rPr>
+    </w:lvl>
+    <w:lvl w:ilvl="2" w:tplc="10090005" w:tentative="1">
+      <w:start w:val="1"/>
+      <w:numFmt w:val="bullet"/>
+      <w:lvlText w:val=""/>
+      <w:lvlJc w:val="left"/>
+      <w:pPr>
+        <w:ind w:left="2160" w:hanging="360"/>
+      </w:pPr>
+      <w:rPr>
+        <w:rFonts w:ascii="Wingdings" w:hAnsi="Wingdings" w:hint="default"/>
+      </w:rPr>
+    </w:lvl>
+    <w:lvl w:ilvl="3" w:tplc="10090001" w:tentative="1">
+      <w:start w:val="1"/>
+      <w:numFmt w:val="bullet"/>
+      <w:lvlText w:val=""/>
+      <w:lvlJc w:val="left"/>
+      <w:pPr>
+        <w:ind w:left="2880" w:hanging="360"/>
+      </w:pPr>
+      <w:rPr>
+        <w:rFonts w:ascii="Symbol" w:hAnsi="Symbol" w:hint="default"/>
+      </w:rPr>
+    </w:lvl>
+    <w:lvl w:ilvl="4" w:tplc="10090003" w:tentative="1">
+      <w:start w:val="1"/>
+      <w:numFmt w:val="bullet"/>
+      <w:lvlText w:val="o"/>
+      <w:lvlJc w:val="left"/>
+      <w:pPr>
+        <w:ind w:left="3600" w:hanging="360"/>
+      </w:pPr>
+      <w:rPr>
+        <w:rFonts w:ascii="Courier New" w:hAnsi="Courier New" w:cs="Courier New" w:hint="default"/>
+      </w:rPr>
+    </w:lvl>
+    <w:lvl w:ilvl="5" w:tplc="10090005" w:tentative="1">
+      <w:start w:val="1"/>
+      <w:numFmt w:val="bullet"/>
+      <w:lvlText w:val=""/>
+      <w:lvlJc w:val="left"/>
+      <w:pPr>
+        <w:ind w:left="4320" w:hanging="360"/>
+      </w:pPr>
+      <w:rPr>
+        <w:rFonts w:ascii="Wingdings" w:hAnsi="Wingdings" w:hint="default"/>
+      </w:rPr>
+    </w:lvl>
+    <w:lvl w:ilvl="6" w:tplc="10090001" w:tentative="1">
+      <w:start w:val="1"/>
+      <w:numFmt w:val="bullet"/>
+      <w:lvlText w:val=""/>
+      <w:lvlJc w:val="left"/>
+      <w:pPr>
+        <w:ind w:left="5040" w:hanging="360"/>
+      </w:pPr>
+      <w:rPr>
+        <w:rFonts w:ascii="Symbol" w:hAnsi="Symbol" w:hint="default"/>
+      </w:rPr>
+    </w:lvl>
+    <w:lvl w:ilvl="7" w:tplc="10090003" w:tentative="1">
+      <w:start w:val="1"/>
+      <w:numFmt w:val="bullet"/>
+      <w:lvlText w:val="o"/>
+      <w:lvlJc w:val="left"/>
+      <w:pPr>
+        <w:ind w:left="5760" w:hanging="360"/>
+      </w:pPr>
+      <w:rPr>
+        <w:rFonts w:ascii="Courier New" w:hAnsi="Courier New" w:cs="Courier New" w:hint="default"/>
+      </w:rPr>
+    </w:lvl>
+    <w:lvl w:ilvl="8" w:tplc="10090005" w:tentative="1">
+      <w:start w:val="1"/>
+      <w:numFmt w:val="bullet"/>
+      <w:lvlText w:val=""/>
+      <w:lvlJc w:val="left"/>
+      <w:pPr>
+        <w:ind w:left="6480" w:hanging="360"/>
+      </w:pPr>
+      <w:rPr>
+        <w:rFonts w:ascii="Wingdings" w:hAnsi="Wingdings" w:hint="default"/>
+      </w:rPr>
+    </w:lvl>
+  </w:abstractNum>
+  <w:abstractNum w:abstractNumId="19">
     <w:nsid w:val="34223DE8"/>
     <w:multiLevelType w:val="hybridMultilevel"/>
     <w:tmpl w:val="5D701480"/>
@@ -2916,7 +3437,7 @@
       </w:rPr>
     </w:lvl>
   </w:abstractNum>
-  <w:abstractNum w:abstractNumId="16">
+  <w:abstractNum w:abstractNumId="20">
     <w:nsid w:val="376718F8"/>
     <w:multiLevelType w:val="hybridMultilevel"/>
     <w:tmpl w:val="0A0CAB58"/>
@@ -2933,7 +3454,7 @@
       </w:pPr>
       <w:rPr>
         <w:rFonts w:ascii="Wingdings" w:hAnsi="Wingdings" w:hint="default"/>
-        <w:color w:val="999999" w:themeColor="text1" w:themeTint="66"/>
+        <w:color w:val="C1C1C1" w:themeColor="text1" w:themeTint="66"/>
       </w:rPr>
     </w:lvl>
     <w:lvl w:ilvl="1" w:tplc="04090003" w:tentative="1">
@@ -3033,7 +3554,7 @@
       </w:rPr>
     </w:lvl>
   </w:abstractNum>
-  <w:abstractNum w:abstractNumId="17">
+  <w:abstractNum w:abstractNumId="21">
     <w:nsid w:val="3C9617DD"/>
     <w:multiLevelType w:val="hybridMultilevel"/>
     <w:tmpl w:val="712E946C"/>
@@ -3147,7 +3668,7 @@
       </w:rPr>
     </w:lvl>
   </w:abstractNum>
-  <w:abstractNum w:abstractNumId="18">
+  <w:abstractNum w:abstractNumId="22">
     <w:nsid w:val="3CD440FA"/>
     <w:multiLevelType w:val="hybridMultilevel"/>
     <w:tmpl w:val="DE3C29FE"/>
@@ -3260,7 +3781,7 @@
       </w:rPr>
     </w:lvl>
   </w:abstractNum>
-  <w:abstractNum w:abstractNumId="19">
+  <w:abstractNum w:abstractNumId="23">
     <w:nsid w:val="50353480"/>
     <w:multiLevelType w:val="hybridMultilevel"/>
     <w:tmpl w:val="7DFE1EC8"/>
@@ -3373,7 +3894,120 @@
       </w:rPr>
     </w:lvl>
   </w:abstractNum>
-  <w:abstractNum w:abstractNumId="20">
+  <w:abstractNum w:abstractNumId="24">
+    <w:nsid w:val="53367CD0"/>
+    <w:multiLevelType w:val="hybridMultilevel"/>
+    <w:tmpl w:val="3AA2D984"/>
+    <w:lvl w:ilvl="0" w:tplc="3BC2E3C6">
+      <w:start w:val="1"/>
+      <w:numFmt w:val="bullet"/>
+      <w:lvlText w:val=""/>
+      <w:lvlJc w:val="left"/>
+      <w:pPr>
+        <w:ind w:left="284" w:hanging="227"/>
+      </w:pPr>
+      <w:rPr>
+        <w:rFonts w:ascii="Symbol" w:hAnsi="Symbol" w:hint="default"/>
+      </w:rPr>
+    </w:lvl>
+    <w:lvl w:ilvl="1" w:tplc="10090003" w:tentative="1">
+      <w:start w:val="1"/>
+      <w:numFmt w:val="bullet"/>
+      <w:lvlText w:val="o"/>
+      <w:lvlJc w:val="left"/>
+      <w:pPr>
+        <w:ind w:left="1440" w:hanging="360"/>
+      </w:pPr>
+      <w:rPr>
+        <w:rFonts w:ascii="Courier New" w:hAnsi="Courier New" w:cs="Courier New" w:hint="default"/>
+      </w:rPr>
+    </w:lvl>
+    <w:lvl w:ilvl="2" w:tplc="10090005" w:tentative="1">
+      <w:start w:val="1"/>
+      <w:numFmt w:val="bullet"/>
+      <w:lvlText w:val=""/>
+      <w:lvlJc w:val="left"/>
+      <w:pPr>
+        <w:ind w:left="2160" w:hanging="360"/>
+      </w:pPr>
+      <w:rPr>
+        <w:rFonts w:ascii="Wingdings" w:hAnsi="Wingdings" w:hint="default"/>
+      </w:rPr>
+    </w:lvl>
+    <w:lvl w:ilvl="3" w:tplc="10090001" w:tentative="1">
+      <w:start w:val="1"/>
+      <w:numFmt w:val="bullet"/>
+      <w:lvlText w:val=""/>
+      <w:lvlJc w:val="left"/>
+      <w:pPr>
+        <w:ind w:left="2880" w:hanging="360"/>
+      </w:pPr>
+      <w:rPr>
+        <w:rFonts w:ascii="Symbol" w:hAnsi="Symbol" w:hint="default"/>
+      </w:rPr>
+    </w:lvl>
+    <w:lvl w:ilvl="4" w:tplc="10090003" w:tentative="1">
+      <w:start w:val="1"/>
+      <w:numFmt w:val="bullet"/>
+      <w:lvlText w:val="o"/>
+      <w:lvlJc w:val="left"/>
+      <w:pPr>
+        <w:ind w:left="3600" w:hanging="360"/>
+      </w:pPr>
+      <w:rPr>
+        <w:rFonts w:ascii="Courier New" w:hAnsi="Courier New" w:cs="Courier New" w:hint="default"/>
+      </w:rPr>
+    </w:lvl>
+    <w:lvl w:ilvl="5" w:tplc="10090005" w:tentative="1">
+      <w:start w:val="1"/>
+      <w:numFmt w:val="bullet"/>
+      <w:lvlText w:val=""/>
+      <w:lvlJc w:val="left"/>
+      <w:pPr>
+        <w:ind w:left="4320" w:hanging="360"/>
+      </w:pPr>
+      <w:rPr>
+        <w:rFonts w:ascii="Wingdings" w:hAnsi="Wingdings" w:hint="default"/>
+      </w:rPr>
+    </w:lvl>
+    <w:lvl w:ilvl="6" w:tplc="10090001" w:tentative="1">
+      <w:start w:val="1"/>
+      <w:numFmt w:val="bullet"/>
+      <w:lvlText w:val=""/>
+      <w:lvlJc w:val="left"/>
+      <w:pPr>
+        <w:ind w:left="5040" w:hanging="360"/>
+      </w:pPr>
+      <w:rPr>
+        <w:rFonts w:ascii="Symbol" w:hAnsi="Symbol" w:hint="default"/>
+      </w:rPr>
+    </w:lvl>
+    <w:lvl w:ilvl="7" w:tplc="10090003" w:tentative="1">
+      <w:start w:val="1"/>
+      <w:numFmt w:val="bullet"/>
+      <w:lvlText w:val="o"/>
+      <w:lvlJc w:val="left"/>
+      <w:pPr>
+        <w:ind w:left="5760" w:hanging="360"/>
+      </w:pPr>
+      <w:rPr>
+        <w:rFonts w:ascii="Courier New" w:hAnsi="Courier New" w:cs="Courier New" w:hint="default"/>
+      </w:rPr>
+    </w:lvl>
+    <w:lvl w:ilvl="8" w:tplc="10090005" w:tentative="1">
+      <w:start w:val="1"/>
+      <w:numFmt w:val="bullet"/>
+      <w:lvlText w:val=""/>
+      <w:lvlJc w:val="left"/>
+      <w:pPr>
+        <w:ind w:left="6480" w:hanging="360"/>
+      </w:pPr>
+      <w:rPr>
+        <w:rFonts w:ascii="Wingdings" w:hAnsi="Wingdings" w:hint="default"/>
+      </w:rPr>
+    </w:lvl>
+  </w:abstractNum>
+  <w:abstractNum w:abstractNumId="25">
     <w:nsid w:val="58F454F1"/>
     <w:multiLevelType w:val="hybridMultilevel"/>
     <w:tmpl w:val="E19C99FA"/>
@@ -3486,7 +4120,7 @@
       </w:rPr>
     </w:lvl>
   </w:abstractNum>
-  <w:abstractNum w:abstractNumId="21">
+  <w:abstractNum w:abstractNumId="26">
     <w:nsid w:val="59A008D0"/>
     <w:multiLevelType w:val="hybridMultilevel"/>
     <w:tmpl w:val="AAA0524C"/>
@@ -3599,7 +4233,120 @@
       </w:rPr>
     </w:lvl>
   </w:abstractNum>
-  <w:abstractNum w:abstractNumId="22">
+  <w:abstractNum w:abstractNumId="27">
+    <w:nsid w:val="59FF5B1C"/>
+    <w:multiLevelType w:val="hybridMultilevel"/>
+    <w:tmpl w:val="17743F74"/>
+    <w:lvl w:ilvl="0" w:tplc="218084A2">
+      <w:start w:val="1"/>
+      <w:numFmt w:val="bullet"/>
+      <w:lvlText w:val=""/>
+      <w:lvlJc w:val="left"/>
+      <w:pPr>
+        <w:ind w:left="37" w:hanging="37"/>
+      </w:pPr>
+      <w:rPr>
+        <w:rFonts w:ascii="Symbol" w:hAnsi="Symbol" w:hint="default"/>
+      </w:rPr>
+    </w:lvl>
+    <w:lvl w:ilvl="1" w:tplc="10090003" w:tentative="1">
+      <w:start w:val="1"/>
+      <w:numFmt w:val="bullet"/>
+      <w:lvlText w:val="o"/>
+      <w:lvlJc w:val="left"/>
+      <w:pPr>
+        <w:ind w:left="1440" w:hanging="360"/>
+      </w:pPr>
+      <w:rPr>
+        <w:rFonts w:ascii="Courier New" w:hAnsi="Courier New" w:cs="Courier New" w:hint="default"/>
+      </w:rPr>
+    </w:lvl>
+    <w:lvl w:ilvl="2" w:tplc="10090005" w:tentative="1">
+      <w:start w:val="1"/>
+      <w:numFmt w:val="bullet"/>
+      <w:lvlText w:val=""/>
+      <w:lvlJc w:val="left"/>
+      <w:pPr>
+        <w:ind w:left="2160" w:hanging="360"/>
+      </w:pPr>
+      <w:rPr>
+        <w:rFonts w:ascii="Wingdings" w:hAnsi="Wingdings" w:hint="default"/>
+      </w:rPr>
+    </w:lvl>
+    <w:lvl w:ilvl="3" w:tplc="10090001" w:tentative="1">
+      <w:start w:val="1"/>
+      <w:numFmt w:val="bullet"/>
+      <w:lvlText w:val=""/>
+      <w:lvlJc w:val="left"/>
+      <w:pPr>
+        <w:ind w:left="2880" w:hanging="360"/>
+      </w:pPr>
+      <w:rPr>
+        <w:rFonts w:ascii="Symbol" w:hAnsi="Symbol" w:hint="default"/>
+      </w:rPr>
+    </w:lvl>
+    <w:lvl w:ilvl="4" w:tplc="10090003" w:tentative="1">
+      <w:start w:val="1"/>
+      <w:numFmt w:val="bullet"/>
+      <w:lvlText w:val="o"/>
+      <w:lvlJc w:val="left"/>
+      <w:pPr>
+        <w:ind w:left="3600" w:hanging="360"/>
+      </w:pPr>
+      <w:rPr>
+        <w:rFonts w:ascii="Courier New" w:hAnsi="Courier New" w:cs="Courier New" w:hint="default"/>
+      </w:rPr>
+    </w:lvl>
+    <w:lvl w:ilvl="5" w:tplc="10090005" w:tentative="1">
+      <w:start w:val="1"/>
+      <w:numFmt w:val="bullet"/>
+      <w:lvlText w:val=""/>
+      <w:lvlJc w:val="left"/>
+      <w:pPr>
+        <w:ind w:left="4320" w:hanging="360"/>
+      </w:pPr>
+      <w:rPr>
+        <w:rFonts w:ascii="Wingdings" w:hAnsi="Wingdings" w:hint="default"/>
+      </w:rPr>
+    </w:lvl>
+    <w:lvl w:ilvl="6" w:tplc="10090001" w:tentative="1">
+      <w:start w:val="1"/>
+      <w:numFmt w:val="bullet"/>
+      <w:lvlText w:val=""/>
+      <w:lvlJc w:val="left"/>
+      <w:pPr>
+        <w:ind w:left="5040" w:hanging="360"/>
+      </w:pPr>
+      <w:rPr>
+        <w:rFonts w:ascii="Symbol" w:hAnsi="Symbol" w:hint="default"/>
+      </w:rPr>
+    </w:lvl>
+    <w:lvl w:ilvl="7" w:tplc="10090003" w:tentative="1">
+      <w:start w:val="1"/>
+      <w:numFmt w:val="bullet"/>
+      <w:lvlText w:val="o"/>
+      <w:lvlJc w:val="left"/>
+      <w:pPr>
+        <w:ind w:left="5760" w:hanging="360"/>
+      </w:pPr>
+      <w:rPr>
+        <w:rFonts w:ascii="Courier New" w:hAnsi="Courier New" w:cs="Courier New" w:hint="default"/>
+      </w:rPr>
+    </w:lvl>
+    <w:lvl w:ilvl="8" w:tplc="10090005" w:tentative="1">
+      <w:start w:val="1"/>
+      <w:numFmt w:val="bullet"/>
+      <w:lvlText w:val=""/>
+      <w:lvlJc w:val="left"/>
+      <w:pPr>
+        <w:ind w:left="6480" w:hanging="360"/>
+      </w:pPr>
+      <w:rPr>
+        <w:rFonts w:ascii="Wingdings" w:hAnsi="Wingdings" w:hint="default"/>
+      </w:rPr>
+    </w:lvl>
+  </w:abstractNum>
+  <w:abstractNum w:abstractNumId="28">
     <w:nsid w:val="5C6E428A"/>
     <w:multiLevelType w:val="hybridMultilevel"/>
     <w:tmpl w:val="B46C268A"/>
@@ -3712,7 +4459,234 @@
       </w:rPr>
     </w:lvl>
   </w:abstractNum>
-  <w:abstractNum w:abstractNumId="23">
+  <w:abstractNum w:abstractNumId="29">
+    <w:nsid w:val="5D3B745C"/>
+    <w:multiLevelType w:val="hybridMultilevel"/>
+    <w:tmpl w:val="8A0A2622"/>
+    <w:lvl w:ilvl="0" w:tplc="A6EC154E">
+      <w:start w:val="1"/>
+      <w:numFmt w:val="bullet"/>
+      <w:lvlText w:val=""/>
+      <w:lvlJc w:val="left"/>
+      <w:pPr>
+        <w:ind w:left="170" w:hanging="113"/>
+      </w:pPr>
+      <w:rPr>
+        <w:rFonts w:ascii="Symbol" w:hAnsi="Symbol" w:hint="default"/>
+      </w:rPr>
+    </w:lvl>
+    <w:lvl w:ilvl="1" w:tplc="10090003" w:tentative="1">
+      <w:start w:val="1"/>
+      <w:numFmt w:val="bullet"/>
+      <w:lvlText w:val="o"/>
+      <w:lvlJc w:val="left"/>
+      <w:pPr>
+        <w:ind w:left="1440" w:hanging="360"/>
+      </w:pPr>
+      <w:rPr>
+        <w:rFonts w:ascii="Courier New" w:hAnsi="Courier New" w:cs="Courier New" w:hint="default"/>
+      </w:rPr>
+    </w:lvl>
+    <w:lvl w:ilvl="2" w:tplc="10090005" w:tentative="1">
+      <w:start w:val="1"/>
+      <w:numFmt w:val="bullet"/>
+      <w:lvlText w:val=""/>
+      <w:lvlJc w:val="left"/>
+      <w:pPr>
+        <w:ind w:left="2160" w:hanging="360"/>
+      </w:pPr>
+      <w:rPr>
+        <w:rFonts w:ascii="Wingdings" w:hAnsi="Wingdings" w:hint="default"/>
+      </w:rPr>
+    </w:lvl>
+    <w:lvl w:ilvl="3" w:tplc="10090001" w:tentative="1">
+      <w:start w:val="1"/>
+      <w:numFmt w:val="bullet"/>
+      <w:lvlText w:val=""/>
+      <w:lvlJc w:val="left"/>
+      <w:pPr>
+        <w:ind w:left="2880" w:hanging="360"/>
+      </w:pPr>
+      <w:rPr>
+        <w:rFonts w:ascii="Symbol" w:hAnsi="Symbol" w:hint="default"/>
+      </w:rPr>
+    </w:lvl>
+    <w:lvl w:ilvl="4" w:tplc="10090003" w:tentative="1">
+      <w:start w:val="1"/>
+      <w:numFmt w:val="bullet"/>
+      <w:lvlText w:val="o"/>
+      <w:lvlJc w:val="left"/>
+      <w:pPr>
+        <w:ind w:left="3600" w:hanging="360"/>
+      </w:pPr>
+      <w:rPr>
+        <w:rFonts w:ascii="Courier New" w:hAnsi="Courier New" w:cs="Courier New" w:hint="default"/>
+      </w:rPr>
+    </w:lvl>
+    <w:lvl w:ilvl="5" w:tplc="10090005" w:tentative="1">
+      <w:start w:val="1"/>
+      <w:numFmt w:val="bullet"/>
+      <w:lvlText w:val=""/>
+      <w:lvlJc w:val="left"/>
+      <w:pPr>
+        <w:ind w:left="4320" w:hanging="360"/>
+      </w:pPr>
+      <w:rPr>
+        <w:rFonts w:ascii="Wingdings" w:hAnsi="Wingdings" w:hint="default"/>
+      </w:rPr>
+    </w:lvl>
+    <w:lvl w:ilvl="6" w:tplc="10090001" w:tentative="1">
+      <w:start w:val="1"/>
+      <w:numFmt w:val="bullet"/>
+      <w:lvlText w:val=""/>
+      <w:lvlJc w:val="left"/>
+      <w:pPr>
+        <w:ind w:left="5040" w:hanging="360"/>
+      </w:pPr>
+      <w:rPr>
+        <w:rFonts w:ascii="Symbol" w:hAnsi="Symbol" w:hint="default"/>
+      </w:rPr>
+    </w:lvl>
+    <w:lvl w:ilvl="7" w:tplc="10090003" w:tentative="1">
+      <w:start w:val="1"/>
+      <w:numFmt w:val="bullet"/>
+      <w:lvlText w:val="o"/>
+      <w:lvlJc w:val="left"/>
+      <w:pPr>
+        <w:ind w:left="5760" w:hanging="360"/>
+      </w:pPr>
+      <w:rPr>
+        <w:rFonts w:ascii="Courier New" w:hAnsi="Courier New" w:cs="Courier New" w:hint="default"/>
+      </w:rPr>
+    </w:lvl>
+    <w:lvl w:ilvl="8" w:tplc="10090005" w:tentative="1">
+      <w:start w:val="1"/>
+      <w:numFmt w:val="bullet"/>
+      <w:lvlText w:val=""/>
+      <w:lvlJc w:val="left"/>
+      <w:pPr>
+        <w:ind w:left="6480" w:hanging="360"/>
+      </w:pPr>
+      <w:rPr>
+        <w:rFonts w:ascii="Wingdings" w:hAnsi="Wingdings" w:hint="default"/>
+      </w:rPr>
+    </w:lvl>
+  </w:abstractNum>
+  <w:abstractNum w:abstractNumId="30">
+    <w:nsid w:val="5EED628D"/>
+    <w:multiLevelType w:val="hybridMultilevel"/>
+    <w:tmpl w:val="E8964804"/>
+    <w:lvl w:ilvl="0" w:tplc="68F62EC0">
+      <w:start w:val="1"/>
+      <w:numFmt w:val="bullet"/>
+      <w:lvlText w:val=""/>
+      <w:lvlJc w:val="left"/>
+      <w:pPr>
+        <w:ind w:left="720" w:hanging="360"/>
+      </w:pPr>
+      <w:rPr>
+        <w:rFonts w:ascii="Wingdings" w:hAnsi="Wingdings" w:hint="default"/>
+        <w:color w:val="auto"/>
+      </w:rPr>
+    </w:lvl>
+    <w:lvl w:ilvl="1" w:tplc="10090003" w:tentative="1">
+      <w:start w:val="1"/>
+      <w:numFmt w:val="bullet"/>
+      <w:lvlText w:val="o"/>
+      <w:lvlJc w:val="left"/>
+      <w:pPr>
+        <w:ind w:left="1440" w:hanging="360"/>
+      </w:pPr>
+      <w:rPr>
+        <w:rFonts w:ascii="Courier New" w:hAnsi="Courier New" w:cs="Courier New" w:hint="default"/>
+      </w:rPr>
+    </w:lvl>
+    <w:lvl w:ilvl="2" w:tplc="10090005" w:tentative="1">
+      <w:start w:val="1"/>
+      <w:numFmt w:val="bullet"/>
+      <w:lvlText w:val=""/>
+      <w:lvlJc w:val="left"/>
+      <w:pPr>
+        <w:ind w:left="2160" w:hanging="360"/>
+      </w:pPr>
+      <w:rPr>
+        <w:rFonts w:ascii="Wingdings" w:hAnsi="Wingdings" w:hint="default"/>
+      </w:rPr>
+    </w:lvl>
+    <w:lvl w:ilvl="3" w:tplc="10090001" w:tentative="1">
+      <w:start w:val="1"/>
+      <w:numFmt w:val="bullet"/>
+      <w:lvlText w:val=""/>
+      <w:lvlJc w:val="left"/>
+      <w:pPr>
+        <w:ind w:left="2880" w:hanging="360"/>
+      </w:pPr>
+      <w:rPr>
+        <w:rFonts w:ascii="Symbol" w:hAnsi="Symbol" w:hint="default"/>
+      </w:rPr>
+    </w:lvl>
+    <w:lvl w:ilvl="4" w:tplc="10090003" w:tentative="1">
+      <w:start w:val="1"/>
+      <w:numFmt w:val="bullet"/>
+      <w:lvlText w:val="o"/>
+      <w:lvlJc w:val="left"/>
+      <w:pPr>
+        <w:ind w:left="3600" w:hanging="360"/>
+      </w:pPr>
+      <w:rPr>
+        <w:rFonts w:ascii="Courier New" w:hAnsi="Courier New" w:cs="Courier New" w:hint="default"/>
+      </w:rPr>
+    </w:lvl>
+    <w:lvl w:ilvl="5" w:tplc="10090005" w:tentative="1">
+      <w:start w:val="1"/>
+      <w:numFmt w:val="bullet"/>
+      <w:lvlText w:val=""/>
+      <w:lvlJc w:val="left"/>
+      <w:pPr>
+        <w:ind w:left="4320" w:hanging="360"/>
+      </w:pPr>
+      <w:rPr>
+        <w:rFonts w:ascii="Wingdings" w:hAnsi="Wingdings" w:hint="default"/>
+      </w:rPr>
+    </w:lvl>
+    <w:lvl w:ilvl="6" w:tplc="10090001" w:tentative="1">
+      <w:start w:val="1"/>
+      <w:numFmt w:val="bullet"/>
+      <w:lvlText w:val=""/>
+      <w:lvlJc w:val="left"/>
+      <w:pPr>
+        <w:ind w:left="5040" w:hanging="360"/>
+      </w:pPr>
+      <w:rPr>
+        <w:rFonts w:ascii="Symbol" w:hAnsi="Symbol" w:hint="default"/>
+      </w:rPr>
+    </w:lvl>
+    <w:lvl w:ilvl="7" w:tplc="10090003" w:tentative="1">
+      <w:start w:val="1"/>
+      <w:numFmt w:val="bullet"/>
+      <w:lvlText w:val="o"/>
+      <w:lvlJc w:val="left"/>
+      <w:pPr>
+        <w:ind w:left="5760" w:hanging="360"/>
+      </w:pPr>
+      <w:rPr>
+        <w:rFonts w:ascii="Courier New" w:hAnsi="Courier New" w:cs="Courier New" w:hint="default"/>
+      </w:rPr>
+    </w:lvl>
+    <w:lvl w:ilvl="8" w:tplc="10090005" w:tentative="1">
+      <w:start w:val="1"/>
+      <w:numFmt w:val="bullet"/>
+      <w:lvlText w:val=""/>
+      <w:lvlJc w:val="left"/>
+      <w:pPr>
+        <w:ind w:left="6480" w:hanging="360"/>
+      </w:pPr>
+      <w:rPr>
+        <w:rFonts w:ascii="Wingdings" w:hAnsi="Wingdings" w:hint="default"/>
+      </w:rPr>
+    </w:lvl>
+  </w:abstractNum>
+  <w:abstractNum w:abstractNumId="31">
     <w:nsid w:val="60D64E28"/>
     <w:multiLevelType w:val="hybridMultilevel"/>
     <w:tmpl w:val="34C6FB16"/>
@@ -3829,7 +4803,7 @@
       </w:rPr>
     </w:lvl>
   </w:abstractNum>
-  <w:abstractNum w:abstractNumId="24">
+  <w:abstractNum w:abstractNumId="32">
     <w:nsid w:val="65A12129"/>
     <w:multiLevelType w:val="hybridMultilevel"/>
     <w:tmpl w:val="91F63868"/>
@@ -3943,7 +4917,235 @@
       </w:rPr>
     </w:lvl>
   </w:abstractNum>
-  <w:abstractNum w:abstractNumId="25">
+  <w:abstractNum w:abstractNumId="33">
+    <w:nsid w:val="6D907CFA"/>
+    <w:multiLevelType w:val="hybridMultilevel"/>
+    <w:tmpl w:val="A5CABCC6"/>
+    <w:lvl w:ilvl="0" w:tplc="4574C0CC">
+      <w:start w:val="1"/>
+      <w:numFmt w:val="bullet"/>
+      <w:lvlText w:val=""/>
+      <w:lvlJc w:val="left"/>
+      <w:pPr>
+        <w:ind w:left="284" w:hanging="227"/>
+      </w:pPr>
+      <w:rPr>
+        <w:rFonts w:ascii="Wingdings" w:hAnsi="Wingdings" w:hint="default"/>
+        <w:color w:val="auto"/>
+      </w:rPr>
+    </w:lvl>
+    <w:lvl w:ilvl="1" w:tplc="10090003" w:tentative="1">
+      <w:start w:val="1"/>
+      <w:numFmt w:val="bullet"/>
+      <w:lvlText w:val="o"/>
+      <w:lvlJc w:val="left"/>
+      <w:pPr>
+        <w:ind w:left="1440" w:hanging="360"/>
+      </w:pPr>
+      <w:rPr>
+        <w:rFonts w:ascii="Courier New" w:hAnsi="Courier New" w:cs="Courier New" w:hint="default"/>
+      </w:rPr>
+    </w:lvl>
+    <w:lvl w:ilvl="2" w:tplc="10090005" w:tentative="1">
+      <w:start w:val="1"/>
+      <w:numFmt w:val="bullet"/>
+      <w:lvlText w:val=""/>
+      <w:lvlJc w:val="left"/>
+      <w:pPr>
+        <w:ind w:left="2160" w:hanging="360"/>
+      </w:pPr>
+      <w:rPr>
+        <w:rFonts w:ascii="Wingdings" w:hAnsi="Wingdings" w:hint="default"/>
+      </w:rPr>
+    </w:lvl>
+    <w:lvl w:ilvl="3" w:tplc="10090001" w:tentative="1">
+      <w:start w:val="1"/>
+      <w:numFmt w:val="bullet"/>
+      <w:lvlText w:val=""/>
+      <w:lvlJc w:val="left"/>
+      <w:pPr>
+        <w:ind w:left="2880" w:hanging="360"/>
+      </w:pPr>
+      <w:rPr>
+        <w:rFonts w:ascii="Symbol" w:hAnsi="Symbol" w:hint="default"/>
+      </w:rPr>
+    </w:lvl>
+    <w:lvl w:ilvl="4" w:tplc="10090003" w:tentative="1">
+      <w:start w:val="1"/>
+      <w:numFmt w:val="bullet"/>
+      <w:lvlText w:val="o"/>
+      <w:lvlJc w:val="left"/>
+      <w:pPr>
+        <w:ind w:left="3600" w:hanging="360"/>
+      </w:pPr>
+      <w:rPr>
+        <w:rFonts w:ascii="Courier New" w:hAnsi="Courier New" w:cs="Courier New" w:hint="default"/>
+      </w:rPr>
+    </w:lvl>
+    <w:lvl w:ilvl="5" w:tplc="10090005" w:tentative="1">
+      <w:start w:val="1"/>
+      <w:numFmt w:val="bullet"/>
+      <w:lvlText w:val=""/>
+      <w:lvlJc w:val="left"/>
+      <w:pPr>
+        <w:ind w:left="4320" w:hanging="360"/>
+      </w:pPr>
+      <w:rPr>
+        <w:rFonts w:ascii="Wingdings" w:hAnsi="Wingdings" w:hint="default"/>
+      </w:rPr>
+    </w:lvl>
+    <w:lvl w:ilvl="6" w:tplc="10090001" w:tentative="1">
+      <w:start w:val="1"/>
+      <w:numFmt w:val="bullet"/>
+      <w:lvlText w:val=""/>
+      <w:lvlJc w:val="left"/>
+      <w:pPr>
+        <w:ind w:left="5040" w:hanging="360"/>
+      </w:pPr>
+      <w:rPr>
+        <w:rFonts w:ascii="Symbol" w:hAnsi="Symbol" w:hint="default"/>
+      </w:rPr>
+    </w:lvl>
+    <w:lvl w:ilvl="7" w:tplc="10090003" w:tentative="1">
+      <w:start w:val="1"/>
+      <w:numFmt w:val="bullet"/>
+      <w:lvlText w:val="o"/>
+      <w:lvlJc w:val="left"/>
+      <w:pPr>
+        <w:ind w:left="5760" w:hanging="360"/>
+      </w:pPr>
+      <w:rPr>
+        <w:rFonts w:ascii="Courier New" w:hAnsi="Courier New" w:cs="Courier New" w:hint="default"/>
+      </w:rPr>
+    </w:lvl>
+    <w:lvl w:ilvl="8" w:tplc="10090005" w:tentative="1">
+      <w:start w:val="1"/>
+      <w:numFmt w:val="bullet"/>
+      <w:lvlText w:val=""/>
+      <w:lvlJc w:val="left"/>
+      <w:pPr>
+        <w:ind w:left="6480" w:hanging="360"/>
+      </w:pPr>
+      <w:rPr>
+        <w:rFonts w:ascii="Wingdings" w:hAnsi="Wingdings" w:hint="default"/>
+      </w:rPr>
+    </w:lvl>
+  </w:abstractNum>
+  <w:abstractNum w:abstractNumId="34">
+    <w:nsid w:val="6EA27C98"/>
+    <w:multiLevelType w:val="hybridMultilevel"/>
+    <w:tmpl w:val="54D4A612"/>
+    <w:lvl w:ilvl="0" w:tplc="68F62EC0">
+      <w:start w:val="1"/>
+      <w:numFmt w:val="bullet"/>
+      <w:lvlText w:val=""/>
+      <w:lvlJc w:val="left"/>
+      <w:pPr>
+        <w:ind w:left="284" w:hanging="227"/>
+      </w:pPr>
+      <w:rPr>
+        <w:rFonts w:ascii="Wingdings" w:hAnsi="Wingdings" w:hint="default"/>
+        <w:color w:val="auto"/>
+      </w:rPr>
+    </w:lvl>
+    <w:lvl w:ilvl="1" w:tplc="10090003" w:tentative="1">
+      <w:start w:val="1"/>
+      <w:numFmt w:val="bullet"/>
+      <w:lvlText w:val="o"/>
+      <w:lvlJc w:val="left"/>
+      <w:pPr>
+        <w:ind w:left="1440" w:hanging="360"/>
+      </w:pPr>
+      <w:rPr>
+        <w:rFonts w:ascii="Courier New" w:hAnsi="Courier New" w:cs="Courier New" w:hint="default"/>
+      </w:rPr>
+    </w:lvl>
+    <w:lvl w:ilvl="2" w:tplc="10090005" w:tentative="1">
+      <w:start w:val="1"/>
+      <w:numFmt w:val="bullet"/>
+      <w:lvlText w:val=""/>
+      <w:lvlJc w:val="left"/>
+      <w:pPr>
+        <w:ind w:left="2160" w:hanging="360"/>
+      </w:pPr>
+      <w:rPr>
+        <w:rFonts w:ascii="Wingdings" w:hAnsi="Wingdings" w:hint="default"/>
+      </w:rPr>
+    </w:lvl>
+    <w:lvl w:ilvl="3" w:tplc="10090001" w:tentative="1">
+      <w:start w:val="1"/>
+      <w:numFmt w:val="bullet"/>
+      <w:lvlText w:val=""/>
+      <w:lvlJc w:val="left"/>
+      <w:pPr>
+        <w:ind w:left="2880" w:hanging="360"/>
+      </w:pPr>
+      <w:rPr>
+        <w:rFonts w:ascii="Symbol" w:hAnsi="Symbol" w:hint="default"/>
+      </w:rPr>
+    </w:lvl>
+    <w:lvl w:ilvl="4" w:tplc="10090003" w:tentative="1">
+      <w:start w:val="1"/>
+      <w:numFmt w:val="bullet"/>
+      <w:lvlText w:val="o"/>
+      <w:lvlJc w:val="left"/>
+      <w:pPr>
+        <w:ind w:left="3600" w:hanging="360"/>
+      </w:pPr>
+      <w:rPr>
+        <w:rFonts w:ascii="Courier New" w:hAnsi="Courier New" w:cs="Courier New" w:hint="default"/>
+      </w:rPr>
+    </w:lvl>
+    <w:lvl w:ilvl="5" w:tplc="10090005" w:tentative="1">
+      <w:start w:val="1"/>
+      <w:numFmt w:val="bullet"/>
+      <w:lvlText w:val=""/>
+      <w:lvlJc w:val="left"/>
+      <w:pPr>
+        <w:ind w:left="4320" w:hanging="360"/>
+      </w:pPr>
+      <w:rPr>
+        <w:rFonts w:ascii="Wingdings" w:hAnsi="Wingdings" w:hint="default"/>
+      </w:rPr>
+    </w:lvl>
+    <w:lvl w:ilvl="6" w:tplc="10090001" w:tentative="1">
+      <w:start w:val="1"/>
+      <w:numFmt w:val="bullet"/>
+      <w:lvlText w:val=""/>
+      <w:lvlJc w:val="left"/>
+      <w:pPr>
+        <w:ind w:left="5040" w:hanging="360"/>
+      </w:pPr>
+      <w:rPr>
+        <w:rFonts w:ascii="Symbol" w:hAnsi="Symbol" w:hint="default"/>
+      </w:rPr>
+    </w:lvl>
+    <w:lvl w:ilvl="7" w:tplc="10090003" w:tentative="1">
+      <w:start w:val="1"/>
+      <w:numFmt w:val="bullet"/>
+      <w:lvlText w:val="o"/>
+      <w:lvlJc w:val="left"/>
+      <w:pPr>
+        <w:ind w:left="5760" w:hanging="360"/>
+      </w:pPr>
+      <w:rPr>
+        <w:rFonts w:ascii="Courier New" w:hAnsi="Courier New" w:cs="Courier New" w:hint="default"/>
+      </w:rPr>
+    </w:lvl>
+    <w:lvl w:ilvl="8" w:tplc="10090005" w:tentative="1">
+      <w:start w:val="1"/>
+      <w:numFmt w:val="bullet"/>
+      <w:lvlText w:val=""/>
+      <w:lvlJc w:val="left"/>
+      <w:pPr>
+        <w:ind w:left="6480" w:hanging="360"/>
+      </w:pPr>
+      <w:rPr>
+        <w:rFonts w:ascii="Wingdings" w:hAnsi="Wingdings" w:hint="default"/>
+      </w:rPr>
+    </w:lvl>
+  </w:abstractNum>
+  <w:abstractNum w:abstractNumId="35">
     <w:nsid w:val="71E7742D"/>
     <w:multiLevelType w:val="hybridMultilevel"/>
     <w:tmpl w:val="8914604C"/>
@@ -4056,7 +5258,7 @@
       </w:rPr>
     </w:lvl>
   </w:abstractNum>
-  <w:abstractNum w:abstractNumId="26">
+  <w:abstractNum w:abstractNumId="36">
     <w:nsid w:val="74F95695"/>
     <w:multiLevelType w:val="hybridMultilevel"/>
     <w:tmpl w:val="D2BAC30A"/>
@@ -4170,7 +5372,7 @@
       </w:rPr>
     </w:lvl>
   </w:abstractNum>
-  <w:abstractNum w:abstractNumId="27">
+  <w:abstractNum w:abstractNumId="37">
     <w:nsid w:val="78B75A07"/>
     <w:multiLevelType w:val="hybridMultilevel"/>
     <w:tmpl w:val="10865310"/>
@@ -4286,7 +5488,7 @@
       </w:rPr>
     </w:lvl>
   </w:abstractNum>
-  <w:abstractNum w:abstractNumId="28">
+  <w:abstractNum w:abstractNumId="38">
     <w:nsid w:val="7A0E3141"/>
     <w:multiLevelType w:val="hybridMultilevel"/>
     <w:tmpl w:val="80EC86A2"/>
@@ -4303,7 +5505,7 @@
       </w:pPr>
       <w:rPr>
         <w:rFonts w:ascii="Wingdings" w:hAnsi="Wingdings" w:hint="default"/>
-        <w:color w:val="999999" w:themeColor="text1" w:themeTint="66"/>
+        <w:color w:val="C1C1C1" w:themeColor="text1" w:themeTint="66"/>
       </w:rPr>
     </w:lvl>
     <w:lvl w:ilvl="1" w:tplc="04090003" w:tentative="1">
@@ -4403,7 +5605,7 @@
       </w:rPr>
     </w:lvl>
   </w:abstractNum>
-  <w:abstractNum w:abstractNumId="29">
+  <w:abstractNum w:abstractNumId="39">
     <w:nsid w:val="7D502BE8"/>
     <w:multiLevelType w:val="hybridMultilevel"/>
     <w:tmpl w:val="42F2ADD0"/>
@@ -4520,7 +5722,7 @@
       </w:rPr>
     </w:lvl>
   </w:abstractNum>
-  <w:abstractNum w:abstractNumId="30">
+  <w:abstractNum w:abstractNumId="40">
     <w:nsid w:val="7DED3CEC"/>
     <w:multiLevelType w:val="hybridMultilevel"/>
     <w:tmpl w:val="C00407B6"/>
@@ -4635,97 +5837,127 @@
     </w:lvl>
   </w:abstractNum>
   <w:num w:numId="1">
-    <w:abstractNumId w:val="14"/>
+    <w:abstractNumId w:val="17"/>
   </w:num>
   <w:num w:numId="2">
-    <w:abstractNumId w:val="18"/>
+    <w:abstractNumId w:val="22"/>
   </w:num>
   <w:num w:numId="3">
-    <w:abstractNumId w:val="25"/>
+    <w:abstractNumId w:val="35"/>
   </w:num>
   <w:num w:numId="4">
-    <w:abstractNumId w:val="15"/>
+    <w:abstractNumId w:val="19"/>
   </w:num>
   <w:num w:numId="5">
-    <w:abstractNumId w:val="1"/>
+    <w:abstractNumId w:val="2"/>
   </w:num>
   <w:num w:numId="6">
-    <w:abstractNumId w:val="26"/>
+    <w:abstractNumId w:val="36"/>
   </w:num>
   <w:num w:numId="7">
-    <w:abstractNumId w:val="3"/>
+    <w:abstractNumId w:val="5"/>
   </w:num>
   <w:num w:numId="8">
-    <w:abstractNumId w:val="2"/>
+    <w:abstractNumId w:val="4"/>
   </w:num>
   <w:num w:numId="9">
     <w:abstractNumId w:val="0"/>
   </w:num>
   <w:num w:numId="10">
+    <w:abstractNumId w:val="40"/>
+  </w:num>
+  <w:num w:numId="11">
+    <w:abstractNumId w:val="25"/>
+  </w:num>
+  <w:num w:numId="12">
+    <w:abstractNumId w:val="6"/>
+  </w:num>
+  <w:num w:numId="13">
+    <w:abstractNumId w:val="7"/>
+  </w:num>
+  <w:num w:numId="14">
+    <w:abstractNumId w:val="14"/>
+  </w:num>
+  <w:num w:numId="15">
+    <w:abstractNumId w:val="28"/>
+  </w:num>
+  <w:num w:numId="16">
+    <w:abstractNumId w:val="21"/>
+  </w:num>
+  <w:num w:numId="17">
+    <w:abstractNumId w:val="32"/>
+  </w:num>
+  <w:num w:numId="18">
+    <w:abstractNumId w:val="12"/>
+  </w:num>
+  <w:num w:numId="19">
+    <w:abstractNumId w:val="10"/>
+  </w:num>
+  <w:num w:numId="20">
+    <w:abstractNumId w:val="31"/>
+  </w:num>
+  <w:num w:numId="21">
+    <w:abstractNumId w:val="37"/>
+  </w:num>
+  <w:num w:numId="22">
+    <w:abstractNumId w:val="9"/>
+  </w:num>
+  <w:num w:numId="23">
+    <w:abstractNumId w:val="11"/>
+  </w:num>
+  <w:num w:numId="24">
+    <w:abstractNumId w:val="26"/>
+  </w:num>
+  <w:num w:numId="25">
+    <w:abstractNumId w:val="23"/>
+  </w:num>
+  <w:num w:numId="26">
+    <w:abstractNumId w:val="15"/>
+  </w:num>
+  <w:num w:numId="27">
+    <w:abstractNumId w:val="8"/>
+  </w:num>
+  <w:num w:numId="28">
+    <w:abstractNumId w:val="13"/>
+  </w:num>
+  <w:num w:numId="29">
+    <w:abstractNumId w:val="20"/>
+  </w:num>
+  <w:num w:numId="30">
+    <w:abstractNumId w:val="38"/>
+  </w:num>
+  <w:num w:numId="31">
+    <w:abstractNumId w:val="39"/>
+  </w:num>
+  <w:num w:numId="32">
+    <w:abstractNumId w:val="1"/>
+  </w:num>
+  <w:num w:numId="33">
+    <w:abstractNumId w:val="27"/>
+  </w:num>
+  <w:num w:numId="34">
+    <w:abstractNumId w:val="29"/>
+  </w:num>
+  <w:num w:numId="35">
+    <w:abstractNumId w:val="3"/>
+  </w:num>
+  <w:num w:numId="36">
+    <w:abstractNumId w:val="16"/>
+  </w:num>
+  <w:num w:numId="37">
+    <w:abstractNumId w:val="24"/>
+  </w:num>
+  <w:num w:numId="38">
+    <w:abstractNumId w:val="34"/>
+  </w:num>
+  <w:num w:numId="39">
     <w:abstractNumId w:val="30"/>
   </w:num>
-  <w:num w:numId="11">
-    <w:abstractNumId w:val="20"/>
+  <w:num w:numId="40">
+    <w:abstractNumId w:val="18"/>
   </w:num>
-  <w:num w:numId="12">
-    <w:abstractNumId w:val="4"/>
-  </w:num>
-  <w:num w:numId="13">
-    <w:abstractNumId w:val="5"/>
-  </w:num>
-  <w:num w:numId="14">
-    <w:abstractNumId w:val="12"/>
-  </w:num>
-  <w:num w:numId="15">
-    <w:abstractNumId w:val="22"/>
-  </w:num>
-  <w:num w:numId="16">
-    <w:abstractNumId w:val="17"/>
-  </w:num>
-  <w:num w:numId="17">
-    <w:abstractNumId w:val="24"/>
-  </w:num>
-  <w:num w:numId="18">
-    <w:abstractNumId w:val="10"/>
-  </w:num>
-  <w:num w:numId="19">
-    <w:abstractNumId w:val="8"/>
-  </w:num>
-  <w:num w:numId="20">
-    <w:abstractNumId w:val="23"/>
-  </w:num>
-  <w:num w:numId="21">
-    <w:abstractNumId w:val="27"/>
-  </w:num>
-  <w:num w:numId="22">
-    <w:abstractNumId w:val="7"/>
-  </w:num>
-  <w:num w:numId="23">
-    <w:abstractNumId w:val="9"/>
-  </w:num>
-  <w:num w:numId="24">
-    <w:abstractNumId w:val="21"/>
-  </w:num>
-  <w:num w:numId="25">
-    <w:abstractNumId w:val="19"/>
-  </w:num>
-  <w:num w:numId="26">
-    <w:abstractNumId w:val="13"/>
-  </w:num>
-  <w:num w:numId="27">
-    <w:abstractNumId w:val="6"/>
-  </w:num>
-  <w:num w:numId="28">
-    <w:abstractNumId w:val="11"/>
-  </w:num>
-  <w:num w:numId="29">
-    <w:abstractNumId w:val="16"/>
-  </w:num>
-  <w:num w:numId="30">
-    <w:abstractNumId w:val="28"/>
-  </w:num>
-  <w:num w:numId="31">
-    <w:abstractNumId w:val="29"/>
+  <w:num w:numId="41">
+    <w:abstractNumId w:val="33"/>
   </w:num>
 </w:numbering>
 </file>
@@ -5239,10 +6471,10 @@
   <a:themeElements>
     <a:clrScheme name="Office">
       <a:dk1>
-        <a:sysClr val="windowText" lastClr="000000"/>
+        <a:sysClr val="windowText" lastClr="646464"/>
       </a:dk1>
       <a:lt1>
-        <a:sysClr val="window" lastClr="FFFFFF"/>
+        <a:sysClr val="window" lastClr="F5F5EE"/>
       </a:lt1>
       <a:dk2>
         <a:srgbClr val="44546A"/>
@@ -5500,7 +6732,7 @@
 </file>
 
 <file path=customXml/itemProps1.xml><?xml version="1.0" encoding="utf-8"?>
-<ds:datastoreItem xmlns:ds="http://schemas.openxmlformats.org/officeDocument/2006/customXml" ds:itemID="{2B70937D-870C-4C08-89EF-92D7D2AB17C9}">
+<ds:datastoreItem xmlns:ds="http://schemas.openxmlformats.org/officeDocument/2006/customXml" ds:itemID="{2EAB9A68-7643-48B4-A34F-07067BBE5296}">
   <ds:schemaRefs>
     <ds:schemaRef ds:uri="http://schemas.openxmlformats.org/officeDocument/2006/bibliography"/>
   </ds:schemaRefs>

</xml_diff>